<commit_message>
Continuo redigindo o mini-relatório de resultados.
</commit_message>
<xml_diff>
--- a/report/Relatório final de Resultados.docx
+++ b/report/Relatório final de Resultados.docx
@@ -33,7 +33,7 @@
                     <pic:cNvPicPr/>
                   </pic:nvPicPr>
                   <pic:blipFill>
-                    <a:blip r:embed="rId4" cstate="print">
+                    <a:blip r:embed="rId5" cstate="print">
                       <a:extLst>
                         <a:ext uri="{28A0092B-C50C-407E-A947-70E740481C1C}">
                           <a14:useLocalDpi xmlns:a14="http://schemas.microsoft.com/office/drawing/2010/main" val="0"/>
@@ -59,8 +59,6 @@
           </wp:inline>
         </w:drawing>
       </w:r>
-      <w:bookmarkStart w:id="0" w:name="_GoBack"/>
-      <w:bookmarkEnd w:id="0"/>
     </w:p>
     <w:p>
       <w:pPr>
@@ -103,35 +101,21 @@
           <w:rFonts w:ascii="Arial" w:hAnsi="Arial" w:cs="Arial"/>
           <w:color w:val="000000"/>
         </w:rPr>
-        <w:t xml:space="preserve">Disciplina de </w:t>
-      </w:r>
+        <w:t>Disciplina de Teoria dos Grafos</w:t>
+      </w:r>
+    </w:p>
+    <w:p>
+      <w:pPr>
+        <w:pStyle w:val="NormalWeb"/>
+        <w:spacing w:before="0" w:beforeAutospacing="0" w:after="0" w:afterAutospacing="0"/>
+        <w:jc w:val="center"/>
+      </w:pPr>
       <w:r>
         <w:rPr>
           <w:rFonts w:ascii="Arial" w:hAnsi="Arial" w:cs="Arial"/>
           <w:color w:val="000000"/>
         </w:rPr>
-        <w:t>Teoria dos Grafos</w:t>
-      </w:r>
-    </w:p>
-    <w:p>
-      <w:pPr>
-        <w:pStyle w:val="NormalWeb"/>
-        <w:spacing w:before="0" w:beforeAutospacing="0" w:after="0" w:afterAutospacing="0"/>
-        <w:jc w:val="center"/>
-      </w:pPr>
-      <w:r>
-        <w:rPr>
-          <w:rFonts w:ascii="Arial" w:hAnsi="Arial" w:cs="Arial"/>
-          <w:color w:val="000000"/>
-        </w:rPr>
-        <w:t xml:space="preserve">Docente: Prof. </w:t>
-      </w:r>
-      <w:r>
-        <w:rPr>
-          <w:rFonts w:ascii="Arial" w:hAnsi="Arial" w:cs="Arial"/>
-          <w:color w:val="000000"/>
-        </w:rPr>
-        <w:t>Dr. Felipe Francisco</w:t>
+        <w:t>Docente: Prof. Dr. Felipe Francisco</w:t>
       </w:r>
     </w:p>
     <w:p>
@@ -600,6 +584,1431 @@
         </w:rPr>
         <w:t>Picos, 13 de setembro de 2018</w:t>
       </w:r>
+    </w:p>
+    <w:p>
+      <w:pPr>
+        <w:pStyle w:val="PargrafodaLista"/>
+        <w:numPr>
+          <w:ilvl w:val="0"/>
+          <w:numId w:val="3"/>
+        </w:numPr>
+        <w:spacing w:after="0" w:line="240" w:lineRule="auto"/>
+        <w:jc w:val="left"/>
+        <w:rPr>
+          <w:rFonts w:cs="Arial"/>
+          <w:color w:val="000000" w:themeColor="text1"/>
+          <w:sz w:val="24"/>
+          <w:szCs w:val="24"/>
+        </w:rPr>
+      </w:pPr>
+      <w:r>
+        <w:rPr>
+          <w:rFonts w:cs="Arial"/>
+          <w:color w:val="000000" w:themeColor="text1"/>
+          <w:sz w:val="24"/>
+          <w:szCs w:val="24"/>
+        </w:rPr>
+        <w:lastRenderedPageBreak/>
+        <w:t>Introdução</w:t>
+      </w:r>
+    </w:p>
+    <w:p>
+      <w:pPr>
+        <w:spacing w:after="0" w:line="240" w:lineRule="auto"/>
+        <w:ind w:left="360"/>
+        <w:jc w:val="left"/>
+        <w:rPr>
+          <w:rFonts w:cs="Arial"/>
+          <w:b w:val="0"/>
+          <w:color w:val="000000" w:themeColor="text1"/>
+          <w:sz w:val="20"/>
+        </w:rPr>
+      </w:pPr>
+    </w:p>
+    <w:p>
+      <w:pPr>
+        <w:spacing w:after="0" w:line="240" w:lineRule="auto"/>
+        <w:ind w:left="360"/>
+        <w:jc w:val="left"/>
+        <w:rPr>
+          <w:rFonts w:cs="Arial"/>
+          <w:b w:val="0"/>
+          <w:color w:val="000000" w:themeColor="text1"/>
+          <w:sz w:val="24"/>
+          <w:szCs w:val="24"/>
+        </w:rPr>
+      </w:pPr>
+      <w:r>
+        <w:rPr>
+          <w:rFonts w:cs="Arial"/>
+          <w:b w:val="0"/>
+          <w:color w:val="000000" w:themeColor="text1"/>
+          <w:sz w:val="24"/>
+          <w:szCs w:val="24"/>
+        </w:rPr>
+        <w:t>Este relat</w:t>
+      </w:r>
+      <w:r>
+        <w:rPr>
+          <w:rFonts w:cs="Arial"/>
+          <w:b w:val="0"/>
+          <w:color w:val="000000" w:themeColor="text1"/>
+          <w:sz w:val="24"/>
+          <w:szCs w:val="24"/>
+        </w:rPr>
+        <w:t>ó</w:t>
+      </w:r>
+      <w:r>
+        <w:rPr>
+          <w:rFonts w:cs="Arial"/>
+          <w:b w:val="0"/>
+          <w:color w:val="000000" w:themeColor="text1"/>
+          <w:sz w:val="24"/>
+          <w:szCs w:val="24"/>
+        </w:rPr>
+        <w:t>rio tem como principal prop</w:t>
+      </w:r>
+      <w:r>
+        <w:rPr>
+          <w:rFonts w:cs="Arial"/>
+          <w:b w:val="0"/>
+          <w:color w:val="000000" w:themeColor="text1"/>
+          <w:sz w:val="24"/>
+          <w:szCs w:val="24"/>
+        </w:rPr>
+        <w:t>ó</w:t>
+      </w:r>
+      <w:r>
+        <w:rPr>
+          <w:rFonts w:cs="Arial"/>
+          <w:b w:val="0"/>
+          <w:color w:val="000000" w:themeColor="text1"/>
+          <w:sz w:val="24"/>
+          <w:szCs w:val="24"/>
+        </w:rPr>
+        <w:t xml:space="preserve">sito descrever </w:t>
+      </w:r>
+      <w:r>
+        <w:rPr>
+          <w:rFonts w:cs="Arial"/>
+          <w:b w:val="0"/>
+          <w:color w:val="000000" w:themeColor="text1"/>
+          <w:sz w:val="24"/>
+          <w:szCs w:val="24"/>
+        </w:rPr>
+        <w:t xml:space="preserve">os resultados de saída de um software gerador das </w:t>
+      </w:r>
+      <w:r>
+        <w:rPr>
+          <w:rFonts w:cs="Arial"/>
+          <w:b w:val="0"/>
+          <w:color w:val="000000" w:themeColor="text1"/>
+          <w:sz w:val="24"/>
+          <w:szCs w:val="24"/>
+        </w:rPr>
+        <w:t xml:space="preserve">três </w:t>
+      </w:r>
+      <w:r>
+        <w:rPr>
+          <w:rFonts w:cs="Arial"/>
+          <w:b w:val="0"/>
+          <w:color w:val="000000" w:themeColor="text1"/>
+          <w:sz w:val="24"/>
+          <w:szCs w:val="24"/>
+        </w:rPr>
+        <w:t xml:space="preserve">principais </w:t>
+      </w:r>
+      <w:r>
+        <w:rPr>
+          <w:rFonts w:cs="Arial"/>
+          <w:b w:val="0"/>
+          <w:color w:val="000000" w:themeColor="text1"/>
+          <w:sz w:val="24"/>
+          <w:szCs w:val="24"/>
+        </w:rPr>
+        <w:t xml:space="preserve">estruturas </w:t>
+      </w:r>
+      <w:r>
+        <w:rPr>
+          <w:rFonts w:cs="Arial"/>
+          <w:b w:val="0"/>
+          <w:color w:val="000000" w:themeColor="text1"/>
+          <w:sz w:val="24"/>
+          <w:szCs w:val="24"/>
+        </w:rPr>
+        <w:t>de dados que</w:t>
+      </w:r>
+      <w:r>
+        <w:rPr>
+          <w:rFonts w:cs="Arial"/>
+          <w:b w:val="0"/>
+          <w:color w:val="000000" w:themeColor="text1"/>
+          <w:sz w:val="24"/>
+          <w:szCs w:val="24"/>
+        </w:rPr>
+        <w:t xml:space="preserve"> </w:t>
+      </w:r>
+      <w:r>
+        <w:rPr>
+          <w:rFonts w:cs="Arial"/>
+          <w:b w:val="0"/>
+          <w:color w:val="000000" w:themeColor="text1"/>
+          <w:sz w:val="24"/>
+          <w:szCs w:val="24"/>
+        </w:rPr>
+        <w:t xml:space="preserve">representam </w:t>
+      </w:r>
+      <w:r>
+        <w:rPr>
+          <w:rFonts w:cs="Arial"/>
+          <w:b w:val="0"/>
+          <w:color w:val="000000" w:themeColor="text1"/>
+          <w:sz w:val="24"/>
+          <w:szCs w:val="24"/>
+        </w:rPr>
+        <w:t xml:space="preserve">um </w:t>
+      </w:r>
+      <w:r>
+        <w:rPr>
+          <w:rFonts w:cs="Arial"/>
+          <w:b w:val="0"/>
+          <w:color w:val="000000" w:themeColor="text1"/>
+          <w:sz w:val="24"/>
+          <w:szCs w:val="24"/>
+        </w:rPr>
+        <w:t>Grafo.</w:t>
+      </w:r>
+    </w:p>
+    <w:p>
+      <w:pPr>
+        <w:spacing w:after="0" w:line="240" w:lineRule="auto"/>
+        <w:ind w:left="360"/>
+        <w:jc w:val="left"/>
+        <w:rPr>
+          <w:rFonts w:cs="Arial"/>
+          <w:b w:val="0"/>
+          <w:color w:val="000000" w:themeColor="text1"/>
+          <w:sz w:val="24"/>
+          <w:szCs w:val="24"/>
+        </w:rPr>
+      </w:pPr>
+      <w:r>
+        <w:rPr>
+          <w:rFonts w:cs="Arial"/>
+          <w:b w:val="0"/>
+          <w:color w:val="000000" w:themeColor="text1"/>
+          <w:sz w:val="24"/>
+          <w:szCs w:val="24"/>
+        </w:rPr>
+        <w:tab/>
+        <w:t>O software tem por objetivo principal gerar um grafo a partir de um arquivo de dados padronizad</w:t>
+      </w:r>
+      <w:r>
+        <w:rPr>
+          <w:rFonts w:cs="Arial"/>
+          <w:b w:val="0"/>
+          <w:color w:val="000000" w:themeColor="text1"/>
+          <w:sz w:val="24"/>
+          <w:szCs w:val="24"/>
+        </w:rPr>
+        <w:t>o</w:t>
+      </w:r>
+      <w:r>
+        <w:rPr>
+          <w:rFonts w:cs="Arial"/>
+          <w:b w:val="0"/>
+          <w:color w:val="000000" w:themeColor="text1"/>
+          <w:sz w:val="24"/>
+          <w:szCs w:val="24"/>
+        </w:rPr>
+        <w:t xml:space="preserve"> e expor a uma das três estruturas de representação: matriz de adjacência, matriz de incidência </w:t>
+      </w:r>
+      <w:r>
+        <w:rPr>
+          <w:rFonts w:cs="Arial"/>
+          <w:b w:val="0"/>
+          <w:color w:val="000000" w:themeColor="text1"/>
+          <w:sz w:val="24"/>
+          <w:szCs w:val="24"/>
+        </w:rPr>
+        <w:t>ou</w:t>
+      </w:r>
+      <w:r>
+        <w:rPr>
+          <w:rFonts w:cs="Arial"/>
+          <w:b w:val="0"/>
+          <w:color w:val="000000" w:themeColor="text1"/>
+          <w:sz w:val="24"/>
+          <w:szCs w:val="24"/>
+        </w:rPr>
+        <w:t xml:space="preserve"> lista de adjacência.</w:t>
+      </w:r>
+    </w:p>
+    <w:p>
+      <w:pPr>
+        <w:spacing w:after="0" w:line="240" w:lineRule="auto"/>
+        <w:ind w:left="360"/>
+        <w:jc w:val="left"/>
+        <w:rPr>
+          <w:rFonts w:cs="Arial"/>
+          <w:b w:val="0"/>
+          <w:color w:val="000000" w:themeColor="text1"/>
+          <w:sz w:val="24"/>
+          <w:szCs w:val="24"/>
+        </w:rPr>
+      </w:pPr>
+    </w:p>
+    <w:p>
+      <w:pPr>
+        <w:pStyle w:val="PargrafodaLista"/>
+        <w:numPr>
+          <w:ilvl w:val="0"/>
+          <w:numId w:val="3"/>
+        </w:numPr>
+        <w:spacing w:after="0" w:line="240" w:lineRule="auto"/>
+        <w:jc w:val="left"/>
+        <w:rPr>
+          <w:rFonts w:cs="Arial"/>
+          <w:color w:val="000000" w:themeColor="text1"/>
+          <w:sz w:val="24"/>
+          <w:szCs w:val="24"/>
+        </w:rPr>
+      </w:pPr>
+      <w:r>
+        <w:rPr>
+          <w:rFonts w:cs="Arial"/>
+          <w:color w:val="000000" w:themeColor="text1"/>
+          <w:sz w:val="24"/>
+          <w:szCs w:val="24"/>
+        </w:rPr>
+        <w:t xml:space="preserve">Revisão das Especificações </w:t>
+      </w:r>
+    </w:p>
+    <w:p>
+      <w:pPr>
+        <w:pStyle w:val="PargrafodaLista"/>
+        <w:spacing w:after="0" w:line="240" w:lineRule="auto"/>
+        <w:jc w:val="left"/>
+        <w:rPr>
+          <w:rFonts w:cs="Arial"/>
+          <w:b w:val="0"/>
+          <w:color w:val="000000" w:themeColor="text1"/>
+          <w:sz w:val="24"/>
+          <w:szCs w:val="24"/>
+        </w:rPr>
+      </w:pPr>
+    </w:p>
+    <w:p>
+      <w:pPr>
+        <w:pStyle w:val="PargrafodaLista"/>
+        <w:spacing w:after="0" w:line="240" w:lineRule="auto"/>
+        <w:jc w:val="left"/>
+        <w:rPr>
+          <w:rFonts w:cs="Arial"/>
+          <w:b w:val="0"/>
+          <w:color w:val="000000" w:themeColor="text1"/>
+          <w:sz w:val="24"/>
+          <w:szCs w:val="24"/>
+        </w:rPr>
+      </w:pPr>
+      <w:r>
+        <w:rPr>
+          <w:rFonts w:cs="Arial"/>
+          <w:b w:val="0"/>
+          <w:color w:val="000000" w:themeColor="text1"/>
+          <w:sz w:val="24"/>
+          <w:szCs w:val="24"/>
+        </w:rPr>
+        <w:t>O software implementado atende e expõe verbosamente, com base na estrutura definida pelo usuário mediante interface de interação,</w:t>
+      </w:r>
+      <w:r>
+        <w:rPr>
+          <w:rFonts w:cs="Arial"/>
+          <w:b w:val="0"/>
+          <w:color w:val="000000" w:themeColor="text1"/>
+          <w:sz w:val="24"/>
+          <w:szCs w:val="24"/>
+        </w:rPr>
+        <w:t xml:space="preserve"> o retorno</w:t>
+      </w:r>
+      <w:r>
+        <w:rPr>
+          <w:rFonts w:cs="Arial"/>
+          <w:b w:val="0"/>
+          <w:color w:val="000000" w:themeColor="text1"/>
+          <w:sz w:val="24"/>
+          <w:szCs w:val="24"/>
+        </w:rPr>
+        <w:t xml:space="preserve"> </w:t>
+      </w:r>
+      <w:r>
+        <w:rPr>
+          <w:rFonts w:cs="Arial"/>
+          <w:b w:val="0"/>
+          <w:color w:val="000000" w:themeColor="text1"/>
+          <w:sz w:val="24"/>
+          <w:szCs w:val="24"/>
+        </w:rPr>
+        <w:t>d</w:t>
+      </w:r>
+      <w:r>
+        <w:rPr>
+          <w:rFonts w:cs="Arial"/>
+          <w:b w:val="0"/>
+          <w:color w:val="000000" w:themeColor="text1"/>
+          <w:sz w:val="24"/>
+          <w:szCs w:val="24"/>
+        </w:rPr>
+        <w:t>as seguintes regras de negócio:</w:t>
+      </w:r>
+    </w:p>
+    <w:p>
+      <w:pPr>
+        <w:pStyle w:val="PargrafodaLista"/>
+        <w:spacing w:after="0" w:line="240" w:lineRule="auto"/>
+        <w:jc w:val="left"/>
+        <w:rPr>
+          <w:rFonts w:cs="Arial"/>
+          <w:b w:val="0"/>
+          <w:color w:val="000000" w:themeColor="text1"/>
+          <w:sz w:val="24"/>
+          <w:szCs w:val="24"/>
+        </w:rPr>
+      </w:pPr>
+    </w:p>
+    <w:p>
+      <w:pPr>
+        <w:pStyle w:val="PargrafodaLista"/>
+        <w:numPr>
+          <w:ilvl w:val="0"/>
+          <w:numId w:val="4"/>
+        </w:numPr>
+        <w:spacing w:after="0" w:line="240" w:lineRule="auto"/>
+        <w:jc w:val="left"/>
+        <w:rPr>
+          <w:rFonts w:cs="Arial"/>
+          <w:b w:val="0"/>
+          <w:color w:val="000000" w:themeColor="text1"/>
+          <w:sz w:val="24"/>
+          <w:szCs w:val="24"/>
+        </w:rPr>
+      </w:pPr>
+      <w:r>
+        <w:rPr>
+          <w:rFonts w:cs="Arial"/>
+          <w:b w:val="0"/>
+          <w:color w:val="000000" w:themeColor="text1"/>
+          <w:sz w:val="24"/>
+          <w:szCs w:val="24"/>
+        </w:rPr>
+        <w:t>Número de arestas;</w:t>
+      </w:r>
+    </w:p>
+    <w:p>
+      <w:pPr>
+        <w:pStyle w:val="PargrafodaLista"/>
+        <w:numPr>
+          <w:ilvl w:val="0"/>
+          <w:numId w:val="4"/>
+        </w:numPr>
+        <w:spacing w:after="0" w:line="240" w:lineRule="auto"/>
+        <w:jc w:val="left"/>
+        <w:rPr>
+          <w:rFonts w:cs="Arial"/>
+          <w:b w:val="0"/>
+          <w:color w:val="000000" w:themeColor="text1"/>
+          <w:sz w:val="24"/>
+          <w:szCs w:val="24"/>
+        </w:rPr>
+      </w:pPr>
+      <w:r>
+        <w:rPr>
+          <w:rFonts w:cs="Arial"/>
+          <w:b w:val="0"/>
+          <w:color w:val="000000" w:themeColor="text1"/>
+          <w:sz w:val="24"/>
+          <w:szCs w:val="24"/>
+        </w:rPr>
+        <w:t>Grau de entrada e saída de um vértice (escolhido pelo usuário);</w:t>
+      </w:r>
+    </w:p>
+    <w:p>
+      <w:pPr>
+        <w:pStyle w:val="PargrafodaLista"/>
+        <w:numPr>
+          <w:ilvl w:val="0"/>
+          <w:numId w:val="4"/>
+        </w:numPr>
+        <w:spacing w:after="0" w:line="240" w:lineRule="auto"/>
+        <w:jc w:val="left"/>
+        <w:rPr>
+          <w:rFonts w:cs="Arial"/>
+          <w:b w:val="0"/>
+          <w:color w:val="000000" w:themeColor="text1"/>
+          <w:sz w:val="24"/>
+          <w:szCs w:val="24"/>
+        </w:rPr>
+      </w:pPr>
+      <w:r>
+        <w:rPr>
+          <w:rFonts w:cs="Arial"/>
+          <w:b w:val="0"/>
+          <w:color w:val="000000" w:themeColor="text1"/>
+          <w:sz w:val="24"/>
+          <w:szCs w:val="24"/>
+        </w:rPr>
+        <w:t>Verificar se dois nós (escolhidos pelo usuário) são adjacentes;</w:t>
+      </w:r>
+    </w:p>
+    <w:p>
+      <w:pPr>
+        <w:pStyle w:val="PargrafodaLista"/>
+        <w:numPr>
+          <w:ilvl w:val="0"/>
+          <w:numId w:val="4"/>
+        </w:numPr>
+        <w:spacing w:after="0" w:line="240" w:lineRule="auto"/>
+        <w:jc w:val="left"/>
+        <w:rPr>
+          <w:rFonts w:cs="Arial"/>
+          <w:b w:val="0"/>
+          <w:color w:val="000000" w:themeColor="text1"/>
+          <w:sz w:val="24"/>
+          <w:szCs w:val="24"/>
+        </w:rPr>
+      </w:pPr>
+      <w:r>
+        <w:rPr>
+          <w:rFonts w:cs="Arial"/>
+          <w:b w:val="0"/>
+          <w:color w:val="000000" w:themeColor="text1"/>
+          <w:sz w:val="24"/>
+          <w:szCs w:val="24"/>
+        </w:rPr>
+        <w:t>Listar vértices adjacentes a um vértice (escolhido pelo usuário);</w:t>
+      </w:r>
+    </w:p>
+    <w:p>
+      <w:pPr>
+        <w:pStyle w:val="PargrafodaLista"/>
+        <w:numPr>
+          <w:ilvl w:val="0"/>
+          <w:numId w:val="4"/>
+        </w:numPr>
+        <w:spacing w:after="0" w:line="240" w:lineRule="auto"/>
+        <w:jc w:val="left"/>
+        <w:rPr>
+          <w:rFonts w:cs="Arial"/>
+          <w:b w:val="0"/>
+          <w:color w:val="000000" w:themeColor="text1"/>
+          <w:sz w:val="24"/>
+          <w:szCs w:val="24"/>
+        </w:rPr>
+      </w:pPr>
+      <w:r>
+        <w:rPr>
+          <w:rFonts w:cs="Arial"/>
+          <w:b w:val="0"/>
+          <w:color w:val="000000" w:themeColor="text1"/>
+          <w:sz w:val="24"/>
+          <w:szCs w:val="24"/>
+        </w:rPr>
+        <w:t>Listar os vértices de maior e menor grau;</w:t>
+      </w:r>
+    </w:p>
+    <w:p>
+      <w:pPr>
+        <w:spacing w:after="0" w:line="240" w:lineRule="auto"/>
+        <w:jc w:val="left"/>
+        <w:rPr>
+          <w:rFonts w:cs="Arial"/>
+          <w:b w:val="0"/>
+          <w:color w:val="000000" w:themeColor="text1"/>
+          <w:sz w:val="24"/>
+          <w:szCs w:val="24"/>
+        </w:rPr>
+      </w:pPr>
+    </w:p>
+    <w:p>
+      <w:pPr>
+        <w:pStyle w:val="PargrafodaLista"/>
+        <w:numPr>
+          <w:ilvl w:val="0"/>
+          <w:numId w:val="3"/>
+        </w:numPr>
+        <w:spacing w:after="0" w:line="240" w:lineRule="auto"/>
+        <w:jc w:val="left"/>
+        <w:rPr>
+          <w:rFonts w:cs="Arial"/>
+          <w:color w:val="000000" w:themeColor="text1"/>
+          <w:sz w:val="24"/>
+          <w:szCs w:val="24"/>
+        </w:rPr>
+      </w:pPr>
+      <w:r>
+        <w:rPr>
+          <w:rFonts w:cs="Arial"/>
+          <w:color w:val="000000" w:themeColor="text1"/>
+          <w:sz w:val="24"/>
+          <w:szCs w:val="24"/>
+        </w:rPr>
+        <w:t>Relatório de Projeto</w:t>
+      </w:r>
+    </w:p>
+    <w:p>
+      <w:pPr>
+        <w:spacing w:after="0" w:line="240" w:lineRule="auto"/>
+        <w:jc w:val="left"/>
+        <w:rPr>
+          <w:rFonts w:cs="Arial"/>
+          <w:b w:val="0"/>
+          <w:color w:val="000000" w:themeColor="text1"/>
+          <w:sz w:val="24"/>
+          <w:szCs w:val="24"/>
+        </w:rPr>
+      </w:pPr>
+    </w:p>
+    <w:p>
+      <w:pPr>
+        <w:spacing w:after="0" w:line="240" w:lineRule="auto"/>
+        <w:ind w:firstLine="360"/>
+        <w:jc w:val="left"/>
+        <w:rPr>
+          <w:rFonts w:cs="Arial"/>
+          <w:color w:val="000000" w:themeColor="text1"/>
+          <w:sz w:val="22"/>
+          <w:szCs w:val="22"/>
+        </w:rPr>
+      </w:pPr>
+      <w:r>
+        <w:rPr>
+          <w:rFonts w:cs="Arial"/>
+          <w:color w:val="000000" w:themeColor="text1"/>
+          <w:sz w:val="24"/>
+          <w:szCs w:val="24"/>
+        </w:rPr>
+        <w:t>3.1.</w:t>
+      </w:r>
+      <w:r>
+        <w:rPr>
+          <w:rFonts w:cs="Arial"/>
+          <w:b w:val="0"/>
+          <w:color w:val="000000" w:themeColor="text1"/>
+          <w:sz w:val="24"/>
+          <w:szCs w:val="24"/>
+        </w:rPr>
+        <w:t xml:space="preserve">  </w:t>
+      </w:r>
+      <w:r>
+        <w:rPr>
+          <w:rFonts w:cs="Arial"/>
+          <w:color w:val="000000" w:themeColor="text1"/>
+          <w:sz w:val="22"/>
+          <w:szCs w:val="22"/>
+        </w:rPr>
+        <w:t xml:space="preserve">Especificações dos </w:t>
+      </w:r>
+      <w:r>
+        <w:rPr>
+          <w:rFonts w:cs="Arial"/>
+          <w:color w:val="000000" w:themeColor="text1"/>
+          <w:sz w:val="22"/>
+          <w:szCs w:val="22"/>
+        </w:rPr>
+        <w:t xml:space="preserve">Componentes </w:t>
+      </w:r>
+    </w:p>
+    <w:p>
+      <w:pPr>
+        <w:pStyle w:val="PargrafodaLista"/>
+        <w:spacing w:after="0" w:line="240" w:lineRule="auto"/>
+        <w:jc w:val="left"/>
+        <w:rPr>
+          <w:rFonts w:cs="Arial"/>
+          <w:b w:val="0"/>
+          <w:color w:val="000000" w:themeColor="text1"/>
+          <w:sz w:val="24"/>
+          <w:szCs w:val="24"/>
+        </w:rPr>
+      </w:pPr>
+      <w:r>
+        <w:rPr>
+          <w:rFonts w:cs="Arial"/>
+          <w:b w:val="0"/>
+          <w:color w:val="000000" w:themeColor="text1"/>
+          <w:sz w:val="24"/>
+          <w:szCs w:val="24"/>
+        </w:rPr>
+        <w:t xml:space="preserve">Todos os componentes do software são separados em camadas </w:t>
+      </w:r>
+      <w:r>
+        <w:rPr>
+          <w:rFonts w:cs="Arial"/>
+          <w:b w:val="0"/>
+          <w:color w:val="000000" w:themeColor="text1"/>
+          <w:sz w:val="24"/>
+          <w:szCs w:val="24"/>
+        </w:rPr>
+        <w:t xml:space="preserve">modularizadas </w:t>
+      </w:r>
+      <w:r>
+        <w:rPr>
+          <w:rFonts w:cs="Arial"/>
+          <w:b w:val="0"/>
+          <w:color w:val="000000" w:themeColor="text1"/>
+          <w:sz w:val="24"/>
+          <w:szCs w:val="24"/>
+        </w:rPr>
+        <w:t>e lógicas de negócio</w:t>
+      </w:r>
+      <w:r>
+        <w:rPr>
+          <w:rFonts w:cs="Arial"/>
+          <w:b w:val="0"/>
+          <w:color w:val="000000" w:themeColor="text1"/>
+          <w:sz w:val="24"/>
+          <w:szCs w:val="24"/>
+        </w:rPr>
+        <w:t xml:space="preserve">, visando uma melhor organização da estrutura do código-fonte do projeto. </w:t>
+      </w:r>
+    </w:p>
+    <w:p>
+      <w:pPr>
+        <w:pStyle w:val="PargrafodaLista"/>
+        <w:spacing w:after="0" w:line="240" w:lineRule="auto"/>
+        <w:jc w:val="left"/>
+        <w:rPr>
+          <w:rFonts w:cs="Arial"/>
+          <w:b w:val="0"/>
+          <w:color w:val="000000" w:themeColor="text1"/>
+          <w:sz w:val="24"/>
+          <w:szCs w:val="24"/>
+        </w:rPr>
+      </w:pPr>
+    </w:p>
+    <w:p>
+      <w:pPr>
+        <w:pStyle w:val="PargrafodaLista"/>
+        <w:spacing w:after="0" w:line="240" w:lineRule="auto"/>
+        <w:jc w:val="left"/>
+        <w:rPr>
+          <w:rFonts w:cs="Arial"/>
+          <w:b w:val="0"/>
+          <w:color w:val="000000" w:themeColor="text1"/>
+          <w:sz w:val="24"/>
+          <w:szCs w:val="24"/>
+        </w:rPr>
+      </w:pPr>
+      <w:r>
+        <w:rPr>
+          <w:rFonts w:cs="Arial"/>
+          <w:b w:val="0"/>
+          <w:color w:val="000000" w:themeColor="text1"/>
+          <w:sz w:val="24"/>
+          <w:szCs w:val="24"/>
+        </w:rPr>
+        <w:t>A estrutura do projeto está organizada da seguinte forma:</w:t>
+      </w:r>
+    </w:p>
+    <w:p>
+      <w:pPr>
+        <w:pStyle w:val="PargrafodaLista"/>
+        <w:spacing w:after="0" w:line="240" w:lineRule="auto"/>
+        <w:jc w:val="left"/>
+        <w:rPr>
+          <w:rFonts w:cs="Arial"/>
+          <w:b w:val="0"/>
+          <w:color w:val="000000" w:themeColor="text1"/>
+          <w:sz w:val="24"/>
+          <w:szCs w:val="24"/>
+        </w:rPr>
+      </w:pPr>
+    </w:p>
+    <w:p>
+      <w:pPr>
+        <w:pStyle w:val="PargrafodaLista"/>
+        <w:numPr>
+          <w:ilvl w:val="0"/>
+          <w:numId w:val="5"/>
+        </w:numPr>
+        <w:spacing w:after="0" w:line="240" w:lineRule="auto"/>
+        <w:jc w:val="left"/>
+        <w:rPr>
+          <w:rFonts w:cs="Arial"/>
+          <w:b w:val="0"/>
+          <w:color w:val="000000" w:themeColor="text1"/>
+          <w:sz w:val="24"/>
+          <w:szCs w:val="24"/>
+        </w:rPr>
+      </w:pPr>
+      <w:r>
+        <w:rPr>
+          <w:rFonts w:cs="Arial"/>
+          <w:color w:val="000000" w:themeColor="text1"/>
+          <w:sz w:val="24"/>
+          <w:szCs w:val="24"/>
+        </w:rPr>
+        <w:t>Módulo de Persistência:</w:t>
+      </w:r>
+      <w:r>
+        <w:rPr>
+          <w:rFonts w:cs="Arial"/>
+          <w:b w:val="0"/>
+          <w:color w:val="000000" w:themeColor="text1"/>
+          <w:sz w:val="24"/>
+          <w:szCs w:val="24"/>
+        </w:rPr>
+        <w:t xml:space="preserve"> e</w:t>
+      </w:r>
+      <w:r>
+        <w:rPr>
+          <w:rFonts w:cs="Arial"/>
+          <w:b w:val="0"/>
+          <w:color w:val="000000" w:themeColor="text1"/>
+          <w:sz w:val="24"/>
+          <w:szCs w:val="24"/>
+        </w:rPr>
+        <w:t>ste módulo é responsável por abrir os canais de leitura de arquivo e retornar os objetos referentes;</w:t>
+      </w:r>
+    </w:p>
+    <w:p>
+      <w:pPr>
+        <w:pStyle w:val="PargrafodaLista"/>
+        <w:numPr>
+          <w:ilvl w:val="0"/>
+          <w:numId w:val="5"/>
+        </w:numPr>
+        <w:spacing w:after="0" w:line="240" w:lineRule="auto"/>
+        <w:jc w:val="left"/>
+        <w:rPr>
+          <w:rFonts w:cs="Arial"/>
+          <w:b w:val="0"/>
+          <w:color w:val="000000" w:themeColor="text1"/>
+          <w:sz w:val="24"/>
+          <w:szCs w:val="24"/>
+        </w:rPr>
+      </w:pPr>
+      <w:r>
+        <w:rPr>
+          <w:rFonts w:cs="Arial"/>
+          <w:color w:val="000000" w:themeColor="text1"/>
+          <w:sz w:val="24"/>
+          <w:szCs w:val="24"/>
+        </w:rPr>
+        <w:t>Módulo de</w:t>
+      </w:r>
+      <w:r>
+        <w:rPr>
+          <w:rFonts w:cs="Arial"/>
+          <w:color w:val="000000" w:themeColor="text1"/>
+          <w:sz w:val="24"/>
+          <w:szCs w:val="24"/>
+        </w:rPr>
+        <w:t xml:space="preserve"> Eloquência</w:t>
+      </w:r>
+      <w:r>
+        <w:rPr>
+          <w:rFonts w:cs="Arial"/>
+          <w:color w:val="000000" w:themeColor="text1"/>
+          <w:sz w:val="24"/>
+          <w:szCs w:val="24"/>
+        </w:rPr>
+        <w:t>:</w:t>
+      </w:r>
+      <w:r>
+        <w:rPr>
+          <w:rFonts w:cs="Arial"/>
+          <w:b w:val="0"/>
+          <w:color w:val="000000" w:themeColor="text1"/>
+          <w:sz w:val="24"/>
+          <w:szCs w:val="24"/>
+        </w:rPr>
+        <w:t xml:space="preserve"> </w:t>
+      </w:r>
+      <w:r>
+        <w:rPr>
+          <w:rFonts w:cs="Arial"/>
+          <w:b w:val="0"/>
+          <w:color w:val="000000" w:themeColor="text1"/>
+          <w:sz w:val="24"/>
+          <w:szCs w:val="24"/>
+        </w:rPr>
+        <w:t xml:space="preserve">funciona como um intermediador da superclasse do projeto, visando, acima de tudo, pegar os dados de forma crua do arquivo de dados, porém com tratamento de exceções de </w:t>
+      </w:r>
+      <w:proofErr w:type="spellStart"/>
+      <w:r>
+        <w:rPr>
+          <w:rFonts w:cs="Arial"/>
+          <w:b w:val="0"/>
+          <w:color w:val="000000" w:themeColor="text1"/>
+          <w:sz w:val="24"/>
+          <w:szCs w:val="24"/>
+        </w:rPr>
+        <w:t>streams</w:t>
+      </w:r>
+      <w:proofErr w:type="spellEnd"/>
+      <w:r>
+        <w:rPr>
+          <w:rFonts w:cs="Arial"/>
+          <w:b w:val="0"/>
+          <w:color w:val="000000" w:themeColor="text1"/>
+          <w:sz w:val="24"/>
+          <w:szCs w:val="24"/>
+        </w:rPr>
+        <w:t xml:space="preserve"> e verificação de existência de bytes no arquivo; </w:t>
+      </w:r>
+    </w:p>
+    <w:p>
+      <w:pPr>
+        <w:pStyle w:val="PargrafodaLista"/>
+        <w:numPr>
+          <w:ilvl w:val="0"/>
+          <w:numId w:val="5"/>
+        </w:numPr>
+        <w:spacing w:after="0" w:line="240" w:lineRule="auto"/>
+        <w:jc w:val="left"/>
+        <w:rPr>
+          <w:rFonts w:cs="Arial"/>
+          <w:b w:val="0"/>
+          <w:color w:val="000000" w:themeColor="text1"/>
+          <w:sz w:val="24"/>
+          <w:szCs w:val="24"/>
+        </w:rPr>
+      </w:pPr>
+      <w:r>
+        <w:rPr>
+          <w:rFonts w:cs="Arial"/>
+          <w:color w:val="000000" w:themeColor="text1"/>
+          <w:sz w:val="24"/>
+          <w:szCs w:val="24"/>
+        </w:rPr>
+        <w:t xml:space="preserve">Classe </w:t>
+      </w:r>
+      <w:r>
+        <w:rPr>
+          <w:rFonts w:cs="Arial"/>
+          <w:color w:val="000000" w:themeColor="text1"/>
+          <w:sz w:val="24"/>
+          <w:szCs w:val="24"/>
+        </w:rPr>
+        <w:t>Grafo</w:t>
+      </w:r>
+      <w:r>
+        <w:rPr>
+          <w:rFonts w:cs="Arial"/>
+          <w:color w:val="000000" w:themeColor="text1"/>
+          <w:sz w:val="24"/>
+          <w:szCs w:val="24"/>
+        </w:rPr>
+        <w:t>:</w:t>
+      </w:r>
+      <w:r>
+        <w:rPr>
+          <w:rFonts w:cs="Arial"/>
+          <w:b w:val="0"/>
+          <w:color w:val="000000" w:themeColor="text1"/>
+          <w:sz w:val="24"/>
+          <w:szCs w:val="24"/>
+        </w:rPr>
+        <w:t xml:space="preserve"> </w:t>
+      </w:r>
+      <w:r>
+        <w:rPr>
+          <w:rFonts w:cs="Arial"/>
+          <w:b w:val="0"/>
+          <w:color w:val="000000" w:themeColor="text1"/>
+          <w:sz w:val="24"/>
+          <w:szCs w:val="24"/>
+        </w:rPr>
+        <w:t>esta classe é a classe “mãe” do projeto, ela é responsável por receber os dados da Eloquência e trat</w:t>
+      </w:r>
+      <w:r>
+        <w:rPr>
+          <w:rFonts w:cs="Arial"/>
+          <w:b w:val="0"/>
+          <w:color w:val="000000" w:themeColor="text1"/>
+          <w:sz w:val="24"/>
+          <w:szCs w:val="24"/>
+        </w:rPr>
+        <w:t>á</w:t>
+      </w:r>
+      <w:r>
+        <w:rPr>
+          <w:rFonts w:cs="Arial"/>
+          <w:b w:val="0"/>
+          <w:color w:val="000000" w:themeColor="text1"/>
+          <w:sz w:val="24"/>
+          <w:szCs w:val="24"/>
+        </w:rPr>
+        <w:t xml:space="preserve">-los para posteriormente dar lógica a um meio de dados sem </w:t>
+      </w:r>
+      <w:r>
+        <w:rPr>
+          <w:rFonts w:cs="Arial"/>
+          <w:b w:val="0"/>
+          <w:color w:val="000000" w:themeColor="text1"/>
+          <w:sz w:val="24"/>
+          <w:szCs w:val="24"/>
+        </w:rPr>
+        <w:t xml:space="preserve">padronização. </w:t>
+      </w:r>
+      <w:r>
+        <w:rPr>
+          <w:rFonts w:cs="Arial"/>
+          <w:b w:val="0"/>
+          <w:color w:val="000000" w:themeColor="text1"/>
+          <w:sz w:val="24"/>
+          <w:szCs w:val="24"/>
+        </w:rPr>
+        <w:t>E, p</w:t>
+      </w:r>
+      <w:r>
+        <w:rPr>
+          <w:rFonts w:cs="Arial"/>
+          <w:b w:val="0"/>
+          <w:color w:val="000000" w:themeColor="text1"/>
+          <w:sz w:val="24"/>
+          <w:szCs w:val="24"/>
+        </w:rPr>
+        <w:t xml:space="preserve">or fim, </w:t>
+      </w:r>
+      <w:r>
+        <w:rPr>
+          <w:rFonts w:cs="Arial"/>
+          <w:b w:val="0"/>
+          <w:color w:val="000000" w:themeColor="text1"/>
+          <w:sz w:val="24"/>
+          <w:szCs w:val="24"/>
+        </w:rPr>
+        <w:t>o</w:t>
+      </w:r>
+      <w:r>
+        <w:rPr>
+          <w:rFonts w:cs="Arial"/>
+          <w:b w:val="0"/>
+          <w:color w:val="000000" w:themeColor="text1"/>
+          <w:sz w:val="24"/>
+          <w:szCs w:val="24"/>
+        </w:rPr>
+        <w:t xml:space="preserve"> Grafo</w:t>
+      </w:r>
+      <w:r>
+        <w:rPr>
+          <w:rFonts w:cs="Arial"/>
+          <w:b w:val="0"/>
+          <w:color w:val="000000" w:themeColor="text1"/>
+          <w:sz w:val="24"/>
+          <w:szCs w:val="24"/>
+        </w:rPr>
+        <w:t xml:space="preserve"> é gerado</w:t>
+      </w:r>
+      <w:r>
+        <w:rPr>
+          <w:rFonts w:cs="Arial"/>
+          <w:b w:val="0"/>
+          <w:color w:val="000000" w:themeColor="text1"/>
+          <w:sz w:val="24"/>
+          <w:szCs w:val="24"/>
+        </w:rPr>
+        <w:t>, com seu número de vértices e suas ligações;</w:t>
+      </w:r>
+    </w:p>
+    <w:p>
+      <w:pPr>
+        <w:pStyle w:val="PargrafodaLista"/>
+        <w:numPr>
+          <w:ilvl w:val="0"/>
+          <w:numId w:val="5"/>
+        </w:numPr>
+        <w:spacing w:after="0" w:line="240" w:lineRule="auto"/>
+        <w:jc w:val="left"/>
+        <w:rPr>
+          <w:rFonts w:cs="Arial"/>
+          <w:b w:val="0"/>
+          <w:color w:val="000000" w:themeColor="text1"/>
+          <w:sz w:val="24"/>
+          <w:szCs w:val="24"/>
+        </w:rPr>
+      </w:pPr>
+      <w:r>
+        <w:rPr>
+          <w:rFonts w:cs="Arial"/>
+          <w:color w:val="000000" w:themeColor="text1"/>
+          <w:sz w:val="24"/>
+          <w:szCs w:val="24"/>
+        </w:rPr>
+        <w:t xml:space="preserve">Módulo de cena: </w:t>
+      </w:r>
+      <w:r>
+        <w:rPr>
+          <w:rFonts w:cs="Arial"/>
+          <w:b w:val="0"/>
+          <w:color w:val="000000" w:themeColor="text1"/>
+          <w:sz w:val="24"/>
+          <w:szCs w:val="24"/>
+        </w:rPr>
+        <w:t>este</w:t>
+      </w:r>
+      <w:r>
+        <w:rPr>
+          <w:rFonts w:cs="Arial"/>
+          <w:b w:val="0"/>
+          <w:color w:val="000000" w:themeColor="text1"/>
+          <w:sz w:val="24"/>
+          <w:szCs w:val="24"/>
+        </w:rPr>
+        <w:t xml:space="preserve"> módulo contém todas as classes responsáveis por gerar uma das estruturas de dados do Grafo, seja a Matriz de Adjacência, Matriz de Incidência ou a Lista de </w:t>
+      </w:r>
+      <w:r>
+        <w:rPr>
+          <w:rFonts w:cs="Arial"/>
+          <w:b w:val="0"/>
+          <w:color w:val="000000" w:themeColor="text1"/>
+          <w:sz w:val="24"/>
+          <w:szCs w:val="24"/>
+        </w:rPr>
+        <w:lastRenderedPageBreak/>
+        <w:t>Adjacência</w:t>
+      </w:r>
+      <w:r>
+        <w:rPr>
+          <w:rFonts w:cs="Arial"/>
+          <w:b w:val="0"/>
+          <w:color w:val="000000" w:themeColor="text1"/>
+          <w:sz w:val="24"/>
+          <w:szCs w:val="24"/>
+        </w:rPr>
+        <w:t>. T</w:t>
+      </w:r>
+      <w:r>
+        <w:rPr>
+          <w:rFonts w:cs="Arial"/>
+          <w:b w:val="0"/>
+          <w:color w:val="000000" w:themeColor="text1"/>
+          <w:sz w:val="24"/>
+          <w:szCs w:val="24"/>
+        </w:rPr>
+        <w:t>odos as classes desse módulo implementam uma interface de prototipagem dos métodos em comum entre eles, porém, cada método tem uma variação de cena para cena, logo, se faz necessário ter uma representação desses métodos em cada cena</w:t>
+      </w:r>
+      <w:r>
+        <w:rPr>
+          <w:rFonts w:cs="Arial"/>
+          <w:b w:val="0"/>
+          <w:color w:val="000000" w:themeColor="text1"/>
+          <w:sz w:val="24"/>
+          <w:szCs w:val="24"/>
+        </w:rPr>
+        <w:t>, ou classe</w:t>
+      </w:r>
+      <w:r>
+        <w:rPr>
+          <w:rFonts w:cs="Arial"/>
+          <w:b w:val="0"/>
+          <w:color w:val="000000" w:themeColor="text1"/>
+          <w:sz w:val="24"/>
+          <w:szCs w:val="24"/>
+        </w:rPr>
+        <w:t xml:space="preserve">; </w:t>
+      </w:r>
+    </w:p>
+    <w:p>
+      <w:pPr>
+        <w:spacing w:after="0" w:line="240" w:lineRule="auto"/>
+        <w:jc w:val="left"/>
+        <w:rPr>
+          <w:rFonts w:cs="Arial"/>
+          <w:b w:val="0"/>
+          <w:color w:val="000000" w:themeColor="text1"/>
+          <w:sz w:val="24"/>
+          <w:szCs w:val="24"/>
+        </w:rPr>
+      </w:pPr>
+    </w:p>
+    <w:p>
+      <w:pPr>
+        <w:spacing w:after="0" w:line="240" w:lineRule="auto"/>
+        <w:ind w:firstLine="426"/>
+        <w:jc w:val="left"/>
+        <w:rPr>
+          <w:rFonts w:cs="Arial"/>
+          <w:color w:val="000000" w:themeColor="text1"/>
+          <w:sz w:val="22"/>
+          <w:szCs w:val="22"/>
+        </w:rPr>
+      </w:pPr>
+      <w:r>
+        <w:rPr>
+          <w:rFonts w:cs="Arial"/>
+          <w:color w:val="000000" w:themeColor="text1"/>
+          <w:sz w:val="24"/>
+          <w:szCs w:val="24"/>
+        </w:rPr>
+        <w:t xml:space="preserve">     </w:t>
+      </w:r>
+      <w:r>
+        <w:rPr>
+          <w:rFonts w:cs="Arial"/>
+          <w:color w:val="000000" w:themeColor="text1"/>
+          <w:sz w:val="24"/>
+          <w:szCs w:val="24"/>
+        </w:rPr>
+        <w:t>3.2</w:t>
+      </w:r>
+      <w:r>
+        <w:rPr>
+          <w:rFonts w:cs="Arial"/>
+          <w:color w:val="000000" w:themeColor="text1"/>
+          <w:sz w:val="24"/>
+          <w:szCs w:val="24"/>
+        </w:rPr>
+        <w:t>.</w:t>
+      </w:r>
+      <w:r>
+        <w:rPr>
+          <w:rFonts w:cs="Arial"/>
+          <w:b w:val="0"/>
+          <w:color w:val="000000" w:themeColor="text1"/>
+          <w:sz w:val="24"/>
+          <w:szCs w:val="24"/>
+        </w:rPr>
+        <w:t xml:space="preserve"> </w:t>
+      </w:r>
+      <w:r>
+        <w:rPr>
+          <w:rFonts w:cs="Arial"/>
+          <w:color w:val="000000" w:themeColor="text1"/>
+          <w:sz w:val="22"/>
+          <w:szCs w:val="22"/>
+        </w:rPr>
+        <w:t>Resultados</w:t>
+      </w:r>
+      <w:r>
+        <w:rPr>
+          <w:rFonts w:cs="Arial"/>
+          <w:color w:val="000000" w:themeColor="text1"/>
+          <w:sz w:val="22"/>
+          <w:szCs w:val="22"/>
+        </w:rPr>
+        <w:t xml:space="preserve"> </w:t>
+      </w:r>
+    </w:p>
+    <w:p>
+      <w:pPr>
+        <w:spacing w:after="0" w:line="240" w:lineRule="auto"/>
+        <w:ind w:left="708" w:firstLine="3"/>
+        <w:jc w:val="left"/>
+        <w:rPr>
+          <w:rFonts w:cs="Arial"/>
+          <w:b w:val="0"/>
+          <w:color w:val="000000" w:themeColor="text1"/>
+          <w:sz w:val="24"/>
+          <w:szCs w:val="24"/>
+        </w:rPr>
+      </w:pPr>
+    </w:p>
+    <w:p>
+      <w:pPr>
+        <w:spacing w:after="0" w:line="240" w:lineRule="auto"/>
+        <w:ind w:left="708" w:firstLine="3"/>
+        <w:jc w:val="left"/>
+        <w:rPr>
+          <w:rFonts w:cs="Arial"/>
+          <w:b w:val="0"/>
+          <w:color w:val="000000" w:themeColor="text1"/>
+          <w:sz w:val="24"/>
+          <w:szCs w:val="24"/>
+        </w:rPr>
+      </w:pPr>
+      <w:r>
+        <w:rPr>
+          <w:rFonts w:cs="Arial"/>
+          <w:b w:val="0"/>
+          <w:color w:val="000000" w:themeColor="text1"/>
+          <w:sz w:val="24"/>
+          <w:szCs w:val="24"/>
+        </w:rPr>
+        <w:t xml:space="preserve">A seguir </w:t>
+      </w:r>
+      <w:r>
+        <w:rPr>
+          <w:rFonts w:cs="Arial"/>
+          <w:b w:val="0"/>
+          <w:color w:val="000000" w:themeColor="text1"/>
+          <w:sz w:val="24"/>
+          <w:szCs w:val="24"/>
+        </w:rPr>
+        <w:t>é apresentado uma amostra do resultado dos testes para cada caso e cada entrada de dados</w:t>
+      </w:r>
+      <w:r>
+        <w:rPr>
+          <w:rFonts w:cs="Arial"/>
+          <w:b w:val="0"/>
+          <w:color w:val="000000" w:themeColor="text1"/>
+          <w:sz w:val="24"/>
+          <w:szCs w:val="24"/>
+        </w:rPr>
+        <w:t xml:space="preserve">, </w:t>
+      </w:r>
+      <w:r>
+        <w:rPr>
+          <w:rFonts w:cs="Arial"/>
+          <w:b w:val="0"/>
+          <w:color w:val="000000" w:themeColor="text1"/>
+          <w:sz w:val="24"/>
+          <w:szCs w:val="24"/>
+        </w:rPr>
+        <w:t>conforme solicitada.</w:t>
+      </w:r>
+    </w:p>
+    <w:p>
+      <w:pPr>
+        <w:spacing w:after="0" w:line="240" w:lineRule="auto"/>
+        <w:ind w:left="708" w:firstLine="3"/>
+        <w:jc w:val="left"/>
+        <w:rPr>
+          <w:rFonts w:cs="Arial"/>
+          <w:b w:val="0"/>
+          <w:color w:val="000000" w:themeColor="text1"/>
+          <w:sz w:val="24"/>
+          <w:szCs w:val="24"/>
+        </w:rPr>
+      </w:pPr>
+    </w:p>
+    <w:p>
+      <w:pPr>
+        <w:pStyle w:val="PargrafodaLista"/>
+        <w:numPr>
+          <w:ilvl w:val="0"/>
+          <w:numId w:val="6"/>
+        </w:numPr>
+        <w:spacing w:after="0" w:line="240" w:lineRule="auto"/>
+        <w:jc w:val="left"/>
+        <w:rPr>
+          <w:rFonts w:cs="Arial"/>
+          <w:b w:val="0"/>
+          <w:color w:val="000000" w:themeColor="text1"/>
+          <w:sz w:val="24"/>
+          <w:szCs w:val="24"/>
+        </w:rPr>
+      </w:pPr>
+      <w:bookmarkStart w:id="0" w:name="_GoBack"/>
+      <w:r>
+        <w:rPr>
+          <w:rFonts w:cs="Arial"/>
+          <w:b w:val="0"/>
+          <w:color w:val="000000" w:themeColor="text1"/>
+          <w:sz w:val="24"/>
+          <w:szCs w:val="24"/>
+        </w:rPr>
+        <w:t xml:space="preserve">Entrada 1: </w:t>
+      </w:r>
+    </w:p>
+    <w:bookmarkEnd w:id="0"/>
+    <w:p>
+      <w:pPr>
+        <w:spacing w:after="0" w:line="240" w:lineRule="auto"/>
+        <w:ind w:firstLine="426"/>
+        <w:jc w:val="left"/>
+        <w:rPr>
+          <w:rFonts w:cs="Arial"/>
+          <w:b w:val="0"/>
+          <w:color w:val="000000" w:themeColor="text1"/>
+          <w:sz w:val="24"/>
+          <w:szCs w:val="24"/>
+        </w:rPr>
+      </w:pPr>
+      <w:r>
+        <w:rPr>
+          <w:rFonts w:cs="Arial"/>
+          <w:b w:val="0"/>
+          <w:color w:val="000000" w:themeColor="text1"/>
+          <w:sz w:val="24"/>
+          <w:szCs w:val="24"/>
+        </w:rPr>
+        <w:tab/>
+      </w:r>
+    </w:p>
+    <w:p>
+      <w:pPr>
+        <w:spacing w:after="0" w:line="240" w:lineRule="auto"/>
+        <w:ind w:firstLine="426"/>
+        <w:jc w:val="left"/>
+        <w:rPr>
+          <w:rFonts w:cs="Arial"/>
+          <w:b w:val="0"/>
+          <w:color w:val="000000" w:themeColor="text1"/>
+          <w:sz w:val="24"/>
+          <w:szCs w:val="24"/>
+        </w:rPr>
+      </w:pPr>
+    </w:p>
+    <w:p>
+      <w:pPr>
+        <w:pStyle w:val="PargrafodaLista"/>
+        <w:spacing w:after="0" w:line="240" w:lineRule="auto"/>
+        <w:ind w:left="1434"/>
+        <w:jc w:val="left"/>
+        <w:rPr>
+          <w:rFonts w:cs="Arial"/>
+          <w:b w:val="0"/>
+          <w:color w:val="000000" w:themeColor="text1"/>
+          <w:sz w:val="24"/>
+          <w:szCs w:val="24"/>
+        </w:rPr>
+      </w:pPr>
+    </w:p>
+    <w:p>
+      <w:pPr>
+        <w:pStyle w:val="PargrafodaLista"/>
+        <w:spacing w:after="0" w:line="240" w:lineRule="auto"/>
+        <w:ind w:left="426"/>
+        <w:jc w:val="left"/>
+        <w:rPr>
+          <w:rFonts w:cs="Arial"/>
+          <w:b w:val="0"/>
+          <w:color w:val="000000" w:themeColor="text1"/>
+          <w:sz w:val="24"/>
+          <w:szCs w:val="24"/>
+        </w:rPr>
+      </w:pPr>
+    </w:p>
+    <w:p>
+      <w:pPr>
+        <w:pStyle w:val="PargrafodaLista"/>
+        <w:spacing w:after="0" w:line="240" w:lineRule="auto"/>
+        <w:jc w:val="left"/>
+        <w:rPr>
+          <w:rFonts w:cs="Arial"/>
+          <w:b w:val="0"/>
+          <w:color w:val="000000" w:themeColor="text1"/>
+          <w:sz w:val="24"/>
+          <w:szCs w:val="24"/>
+        </w:rPr>
+      </w:pPr>
+      <w:r>
+        <w:rPr>
+          <w:rFonts w:cs="Arial"/>
+          <w:b w:val="0"/>
+          <w:color w:val="000000" w:themeColor="text1"/>
+          <w:sz w:val="24"/>
+          <w:szCs w:val="24"/>
+        </w:rPr>
+        <w:t xml:space="preserve"> </w:t>
+      </w:r>
+    </w:p>
+    <w:p>
+      <w:pPr>
+        <w:pStyle w:val="PargrafodaLista"/>
+        <w:spacing w:after="0" w:line="240" w:lineRule="auto"/>
+        <w:jc w:val="left"/>
+        <w:rPr>
+          <w:rFonts w:cs="Arial"/>
+          <w:b w:val="0"/>
+          <w:color w:val="000000" w:themeColor="text1"/>
+          <w:sz w:val="24"/>
+          <w:szCs w:val="24"/>
+        </w:rPr>
+      </w:pPr>
     </w:p>
     <w:sectPr>
       <w:pgSz w:w="11906" w:h="16838"/>
@@ -609,6 +2018,667 @@
     </w:sectPr>
   </w:body>
 </w:document>
+</file>
+
+<file path=word/numbering.xml><?xml version="1.0" encoding="utf-8"?>
+<w:numbering xmlns:wpc="http://schemas.microsoft.com/office/word/2010/wordprocessingCanvas" xmlns:cx="http://schemas.microsoft.com/office/drawing/2014/chartex" xmlns:cx1="http://schemas.microsoft.com/office/drawing/2015/9/8/chartex" xmlns:cx2="http://schemas.microsoft.com/office/drawing/2015/10/21/chartex" xmlns:cx3="http://schemas.microsoft.com/office/drawing/2016/5/9/chartex" xmlns:cx4="http://schemas.microsoft.com/office/drawing/2016/5/10/chartex" xmlns:cx5="http://schemas.microsoft.com/office/drawing/2016/5/11/chartex" xmlns:cx6="http://schemas.microsoft.com/office/drawing/2016/5/12/chartex" xmlns:cx7="http://schemas.microsoft.com/office/drawing/2016/5/13/chartex" xmlns:cx8="http://schemas.microsoft.com/office/drawing/2016/5/14/chartex" xmlns:mc="http://schemas.openxmlformats.org/markup-compatibility/2006" xmlns:aink="http://schemas.microsoft.com/office/drawing/2016/ink" xmlns:am3d="http://schemas.microsoft.com/office/drawing/2017/model3d" xmlns:o="urn:schemas-microsoft-com:office:office" xmlns:r="http://schemas.openxmlformats.org/officeDocument/2006/relationships" xmlns:m="http://schemas.openxmlformats.org/officeDocument/2006/math" xmlns:v="urn:schemas-microsoft-com:vml" xmlns:wp14="http://schemas.microsoft.com/office/word/2010/wordprocessingDrawing" xmlns:wp="http://schemas.openxmlformats.org/drawingml/2006/wordprocessingDrawing" xmlns:w10="urn:schemas-microsoft-com:office:word" xmlns:w="http://schemas.openxmlformats.org/wordprocessingml/2006/main" xmlns:w14="http://schemas.microsoft.com/office/word/2010/wordml" xmlns:w15="http://schemas.microsoft.com/office/word/2012/wordml" xmlns:w16cid="http://schemas.microsoft.com/office/word/2016/wordml/cid" xmlns:w16se="http://schemas.microsoft.com/office/word/2015/wordml/symex" xmlns:wpg="http://schemas.microsoft.com/office/word/2010/wordprocessingGroup" xmlns:wpi="http://schemas.microsoft.com/office/word/2010/wordprocessingInk" xmlns:wne="http://schemas.microsoft.com/office/word/2006/wordml" xmlns:wps="http://schemas.microsoft.com/office/word/2010/wordprocessingShape" mc:Ignorable="w14 w15 w16se w16cid wp14">
+  <w:abstractNum w:abstractNumId="0" w15:restartNumberingAfterBreak="0">
+    <w:nsid w:val="1C7D2DCC"/>
+    <w:multiLevelType w:val="hybridMultilevel"/>
+    <w:tmpl w:val="728024B0"/>
+    <w:lvl w:ilvl="0" w:tplc="04160001">
+      <w:start w:val="1"/>
+      <w:numFmt w:val="bullet"/>
+      <w:lvlText w:val=""/>
+      <w:lvlJc w:val="left"/>
+      <w:pPr>
+        <w:ind w:left="1434" w:hanging="360"/>
+      </w:pPr>
+      <w:rPr>
+        <w:rFonts w:ascii="Symbol" w:hAnsi="Symbol" w:hint="default"/>
+      </w:rPr>
+    </w:lvl>
+    <w:lvl w:ilvl="1" w:tplc="04160003">
+      <w:start w:val="1"/>
+      <w:numFmt w:val="bullet"/>
+      <w:lvlText w:val="o"/>
+      <w:lvlJc w:val="left"/>
+      <w:pPr>
+        <w:ind w:left="2154" w:hanging="360"/>
+      </w:pPr>
+      <w:rPr>
+        <w:rFonts w:ascii="Courier New" w:hAnsi="Courier New" w:cs="Courier New" w:hint="default"/>
+      </w:rPr>
+    </w:lvl>
+    <w:lvl w:ilvl="2" w:tplc="04160005" w:tentative="1">
+      <w:start w:val="1"/>
+      <w:numFmt w:val="bullet"/>
+      <w:lvlText w:val=""/>
+      <w:lvlJc w:val="left"/>
+      <w:pPr>
+        <w:ind w:left="2874" w:hanging="360"/>
+      </w:pPr>
+      <w:rPr>
+        <w:rFonts w:ascii="Wingdings" w:hAnsi="Wingdings" w:hint="default"/>
+      </w:rPr>
+    </w:lvl>
+    <w:lvl w:ilvl="3" w:tplc="04160001" w:tentative="1">
+      <w:start w:val="1"/>
+      <w:numFmt w:val="bullet"/>
+      <w:lvlText w:val=""/>
+      <w:lvlJc w:val="left"/>
+      <w:pPr>
+        <w:ind w:left="3594" w:hanging="360"/>
+      </w:pPr>
+      <w:rPr>
+        <w:rFonts w:ascii="Symbol" w:hAnsi="Symbol" w:hint="default"/>
+      </w:rPr>
+    </w:lvl>
+    <w:lvl w:ilvl="4" w:tplc="04160003" w:tentative="1">
+      <w:start w:val="1"/>
+      <w:numFmt w:val="bullet"/>
+      <w:lvlText w:val="o"/>
+      <w:lvlJc w:val="left"/>
+      <w:pPr>
+        <w:ind w:left="4314" w:hanging="360"/>
+      </w:pPr>
+      <w:rPr>
+        <w:rFonts w:ascii="Courier New" w:hAnsi="Courier New" w:cs="Courier New" w:hint="default"/>
+      </w:rPr>
+    </w:lvl>
+    <w:lvl w:ilvl="5" w:tplc="04160005" w:tentative="1">
+      <w:start w:val="1"/>
+      <w:numFmt w:val="bullet"/>
+      <w:lvlText w:val=""/>
+      <w:lvlJc w:val="left"/>
+      <w:pPr>
+        <w:ind w:left="5034" w:hanging="360"/>
+      </w:pPr>
+      <w:rPr>
+        <w:rFonts w:ascii="Wingdings" w:hAnsi="Wingdings" w:hint="default"/>
+      </w:rPr>
+    </w:lvl>
+    <w:lvl w:ilvl="6" w:tplc="04160001" w:tentative="1">
+      <w:start w:val="1"/>
+      <w:numFmt w:val="bullet"/>
+      <w:lvlText w:val=""/>
+      <w:lvlJc w:val="left"/>
+      <w:pPr>
+        <w:ind w:left="5754" w:hanging="360"/>
+      </w:pPr>
+      <w:rPr>
+        <w:rFonts w:ascii="Symbol" w:hAnsi="Symbol" w:hint="default"/>
+      </w:rPr>
+    </w:lvl>
+    <w:lvl w:ilvl="7" w:tplc="04160003" w:tentative="1">
+      <w:start w:val="1"/>
+      <w:numFmt w:val="bullet"/>
+      <w:lvlText w:val="o"/>
+      <w:lvlJc w:val="left"/>
+      <w:pPr>
+        <w:ind w:left="6474" w:hanging="360"/>
+      </w:pPr>
+      <w:rPr>
+        <w:rFonts w:ascii="Courier New" w:hAnsi="Courier New" w:cs="Courier New" w:hint="default"/>
+      </w:rPr>
+    </w:lvl>
+    <w:lvl w:ilvl="8" w:tplc="04160005" w:tentative="1">
+      <w:start w:val="1"/>
+      <w:numFmt w:val="bullet"/>
+      <w:lvlText w:val=""/>
+      <w:lvlJc w:val="left"/>
+      <w:pPr>
+        <w:ind w:left="7194" w:hanging="360"/>
+      </w:pPr>
+      <w:rPr>
+        <w:rFonts w:ascii="Wingdings" w:hAnsi="Wingdings" w:hint="default"/>
+      </w:rPr>
+    </w:lvl>
+  </w:abstractNum>
+  <w:abstractNum w:abstractNumId="1" w15:restartNumberingAfterBreak="0">
+    <w:nsid w:val="1DDA6926"/>
+    <w:multiLevelType w:val="hybridMultilevel"/>
+    <w:tmpl w:val="408A46BA"/>
+    <w:lvl w:ilvl="0" w:tplc="04160001">
+      <w:start w:val="1"/>
+      <w:numFmt w:val="bullet"/>
+      <w:lvlText w:val=""/>
+      <w:lvlJc w:val="left"/>
+      <w:pPr>
+        <w:ind w:left="1440" w:hanging="360"/>
+      </w:pPr>
+      <w:rPr>
+        <w:rFonts w:ascii="Symbol" w:hAnsi="Symbol" w:hint="default"/>
+      </w:rPr>
+    </w:lvl>
+    <w:lvl w:ilvl="1" w:tplc="04160003" w:tentative="1">
+      <w:start w:val="1"/>
+      <w:numFmt w:val="bullet"/>
+      <w:lvlText w:val="o"/>
+      <w:lvlJc w:val="left"/>
+      <w:pPr>
+        <w:ind w:left="2160" w:hanging="360"/>
+      </w:pPr>
+      <w:rPr>
+        <w:rFonts w:ascii="Courier New" w:hAnsi="Courier New" w:cs="Courier New" w:hint="default"/>
+      </w:rPr>
+    </w:lvl>
+    <w:lvl w:ilvl="2" w:tplc="04160005" w:tentative="1">
+      <w:start w:val="1"/>
+      <w:numFmt w:val="bullet"/>
+      <w:lvlText w:val=""/>
+      <w:lvlJc w:val="left"/>
+      <w:pPr>
+        <w:ind w:left="2880" w:hanging="360"/>
+      </w:pPr>
+      <w:rPr>
+        <w:rFonts w:ascii="Wingdings" w:hAnsi="Wingdings" w:hint="default"/>
+      </w:rPr>
+    </w:lvl>
+    <w:lvl w:ilvl="3" w:tplc="04160001" w:tentative="1">
+      <w:start w:val="1"/>
+      <w:numFmt w:val="bullet"/>
+      <w:lvlText w:val=""/>
+      <w:lvlJc w:val="left"/>
+      <w:pPr>
+        <w:ind w:left="3600" w:hanging="360"/>
+      </w:pPr>
+      <w:rPr>
+        <w:rFonts w:ascii="Symbol" w:hAnsi="Symbol" w:hint="default"/>
+      </w:rPr>
+    </w:lvl>
+    <w:lvl w:ilvl="4" w:tplc="04160003" w:tentative="1">
+      <w:start w:val="1"/>
+      <w:numFmt w:val="bullet"/>
+      <w:lvlText w:val="o"/>
+      <w:lvlJc w:val="left"/>
+      <w:pPr>
+        <w:ind w:left="4320" w:hanging="360"/>
+      </w:pPr>
+      <w:rPr>
+        <w:rFonts w:ascii="Courier New" w:hAnsi="Courier New" w:cs="Courier New" w:hint="default"/>
+      </w:rPr>
+    </w:lvl>
+    <w:lvl w:ilvl="5" w:tplc="04160005" w:tentative="1">
+      <w:start w:val="1"/>
+      <w:numFmt w:val="bullet"/>
+      <w:lvlText w:val=""/>
+      <w:lvlJc w:val="left"/>
+      <w:pPr>
+        <w:ind w:left="5040" w:hanging="360"/>
+      </w:pPr>
+      <w:rPr>
+        <w:rFonts w:ascii="Wingdings" w:hAnsi="Wingdings" w:hint="default"/>
+      </w:rPr>
+    </w:lvl>
+    <w:lvl w:ilvl="6" w:tplc="04160001" w:tentative="1">
+      <w:start w:val="1"/>
+      <w:numFmt w:val="bullet"/>
+      <w:lvlText w:val=""/>
+      <w:lvlJc w:val="left"/>
+      <w:pPr>
+        <w:ind w:left="5760" w:hanging="360"/>
+      </w:pPr>
+      <w:rPr>
+        <w:rFonts w:ascii="Symbol" w:hAnsi="Symbol" w:hint="default"/>
+      </w:rPr>
+    </w:lvl>
+    <w:lvl w:ilvl="7" w:tplc="04160003" w:tentative="1">
+      <w:start w:val="1"/>
+      <w:numFmt w:val="bullet"/>
+      <w:lvlText w:val="o"/>
+      <w:lvlJc w:val="left"/>
+      <w:pPr>
+        <w:ind w:left="6480" w:hanging="360"/>
+      </w:pPr>
+      <w:rPr>
+        <w:rFonts w:ascii="Courier New" w:hAnsi="Courier New" w:cs="Courier New" w:hint="default"/>
+      </w:rPr>
+    </w:lvl>
+    <w:lvl w:ilvl="8" w:tplc="04160005" w:tentative="1">
+      <w:start w:val="1"/>
+      <w:numFmt w:val="bullet"/>
+      <w:lvlText w:val=""/>
+      <w:lvlJc w:val="left"/>
+      <w:pPr>
+        <w:ind w:left="7200" w:hanging="360"/>
+      </w:pPr>
+      <w:rPr>
+        <w:rFonts w:ascii="Wingdings" w:hAnsi="Wingdings" w:hint="default"/>
+      </w:rPr>
+    </w:lvl>
+  </w:abstractNum>
+  <w:abstractNum w:abstractNumId="2" w15:restartNumberingAfterBreak="0">
+    <w:nsid w:val="3536081F"/>
+    <w:multiLevelType w:val="hybridMultilevel"/>
+    <w:tmpl w:val="8AA8D3EC"/>
+    <w:lvl w:ilvl="0" w:tplc="5ECE77E8">
+      <w:start w:val="1"/>
+      <w:numFmt w:val="decimal"/>
+      <w:lvlText w:val="%1"/>
+      <w:lvlJc w:val="left"/>
+      <w:pPr>
+        <w:ind w:left="720" w:hanging="360"/>
+      </w:pPr>
+      <w:rPr>
+        <w:rFonts w:hint="default"/>
+      </w:rPr>
+    </w:lvl>
+    <w:lvl w:ilvl="1" w:tplc="04160019" w:tentative="1">
+      <w:start w:val="1"/>
+      <w:numFmt w:val="lowerLetter"/>
+      <w:lvlText w:val="%2."/>
+      <w:lvlJc w:val="left"/>
+      <w:pPr>
+        <w:ind w:left="1440" w:hanging="360"/>
+      </w:pPr>
+    </w:lvl>
+    <w:lvl w:ilvl="2" w:tplc="0416001B" w:tentative="1">
+      <w:start w:val="1"/>
+      <w:numFmt w:val="lowerRoman"/>
+      <w:lvlText w:val="%3."/>
+      <w:lvlJc w:val="right"/>
+      <w:pPr>
+        <w:ind w:left="2160" w:hanging="180"/>
+      </w:pPr>
+    </w:lvl>
+    <w:lvl w:ilvl="3" w:tplc="0416000F" w:tentative="1">
+      <w:start w:val="1"/>
+      <w:numFmt w:val="decimal"/>
+      <w:lvlText w:val="%4."/>
+      <w:lvlJc w:val="left"/>
+      <w:pPr>
+        <w:ind w:left="2880" w:hanging="360"/>
+      </w:pPr>
+    </w:lvl>
+    <w:lvl w:ilvl="4" w:tplc="04160019" w:tentative="1">
+      <w:start w:val="1"/>
+      <w:numFmt w:val="lowerLetter"/>
+      <w:lvlText w:val="%5."/>
+      <w:lvlJc w:val="left"/>
+      <w:pPr>
+        <w:ind w:left="3600" w:hanging="360"/>
+      </w:pPr>
+    </w:lvl>
+    <w:lvl w:ilvl="5" w:tplc="0416001B" w:tentative="1">
+      <w:start w:val="1"/>
+      <w:numFmt w:val="lowerRoman"/>
+      <w:lvlText w:val="%6."/>
+      <w:lvlJc w:val="right"/>
+      <w:pPr>
+        <w:ind w:left="4320" w:hanging="180"/>
+      </w:pPr>
+    </w:lvl>
+    <w:lvl w:ilvl="6" w:tplc="0416000F" w:tentative="1">
+      <w:start w:val="1"/>
+      <w:numFmt w:val="decimal"/>
+      <w:lvlText w:val="%7."/>
+      <w:lvlJc w:val="left"/>
+      <w:pPr>
+        <w:ind w:left="5040" w:hanging="360"/>
+      </w:pPr>
+    </w:lvl>
+    <w:lvl w:ilvl="7" w:tplc="04160019" w:tentative="1">
+      <w:start w:val="1"/>
+      <w:numFmt w:val="lowerLetter"/>
+      <w:lvlText w:val="%8."/>
+      <w:lvlJc w:val="left"/>
+      <w:pPr>
+        <w:ind w:left="5760" w:hanging="360"/>
+      </w:pPr>
+    </w:lvl>
+    <w:lvl w:ilvl="8" w:tplc="0416001B" w:tentative="1">
+      <w:start w:val="1"/>
+      <w:numFmt w:val="lowerRoman"/>
+      <w:lvlText w:val="%9."/>
+      <w:lvlJc w:val="right"/>
+      <w:pPr>
+        <w:ind w:left="6480" w:hanging="180"/>
+      </w:pPr>
+    </w:lvl>
+  </w:abstractNum>
+  <w:abstractNum w:abstractNumId="3" w15:restartNumberingAfterBreak="0">
+    <w:nsid w:val="610E238C"/>
+    <w:multiLevelType w:val="hybridMultilevel"/>
+    <w:tmpl w:val="E3A4B25C"/>
+    <w:lvl w:ilvl="0" w:tplc="332C7062">
+      <w:start w:val="1"/>
+      <w:numFmt w:val="decimal"/>
+      <w:lvlText w:val="%1"/>
+      <w:lvlJc w:val="left"/>
+      <w:pPr>
+        <w:ind w:left="1065" w:hanging="705"/>
+      </w:pPr>
+      <w:rPr>
+        <w:rFonts w:hint="default"/>
+      </w:rPr>
+    </w:lvl>
+    <w:lvl w:ilvl="1" w:tplc="04160019" w:tentative="1">
+      <w:start w:val="1"/>
+      <w:numFmt w:val="lowerLetter"/>
+      <w:lvlText w:val="%2."/>
+      <w:lvlJc w:val="left"/>
+      <w:pPr>
+        <w:ind w:left="1440" w:hanging="360"/>
+      </w:pPr>
+    </w:lvl>
+    <w:lvl w:ilvl="2" w:tplc="0416001B" w:tentative="1">
+      <w:start w:val="1"/>
+      <w:numFmt w:val="lowerRoman"/>
+      <w:lvlText w:val="%3."/>
+      <w:lvlJc w:val="right"/>
+      <w:pPr>
+        <w:ind w:left="2160" w:hanging="180"/>
+      </w:pPr>
+    </w:lvl>
+    <w:lvl w:ilvl="3" w:tplc="0416000F" w:tentative="1">
+      <w:start w:val="1"/>
+      <w:numFmt w:val="decimal"/>
+      <w:lvlText w:val="%4."/>
+      <w:lvlJc w:val="left"/>
+      <w:pPr>
+        <w:ind w:left="2880" w:hanging="360"/>
+      </w:pPr>
+    </w:lvl>
+    <w:lvl w:ilvl="4" w:tplc="04160019" w:tentative="1">
+      <w:start w:val="1"/>
+      <w:numFmt w:val="lowerLetter"/>
+      <w:lvlText w:val="%5."/>
+      <w:lvlJc w:val="left"/>
+      <w:pPr>
+        <w:ind w:left="3600" w:hanging="360"/>
+      </w:pPr>
+    </w:lvl>
+    <w:lvl w:ilvl="5" w:tplc="0416001B" w:tentative="1">
+      <w:start w:val="1"/>
+      <w:numFmt w:val="lowerRoman"/>
+      <w:lvlText w:val="%6."/>
+      <w:lvlJc w:val="right"/>
+      <w:pPr>
+        <w:ind w:left="4320" w:hanging="180"/>
+      </w:pPr>
+    </w:lvl>
+    <w:lvl w:ilvl="6" w:tplc="0416000F" w:tentative="1">
+      <w:start w:val="1"/>
+      <w:numFmt w:val="decimal"/>
+      <w:lvlText w:val="%7."/>
+      <w:lvlJc w:val="left"/>
+      <w:pPr>
+        <w:ind w:left="5040" w:hanging="360"/>
+      </w:pPr>
+    </w:lvl>
+    <w:lvl w:ilvl="7" w:tplc="04160019" w:tentative="1">
+      <w:start w:val="1"/>
+      <w:numFmt w:val="lowerLetter"/>
+      <w:lvlText w:val="%8."/>
+      <w:lvlJc w:val="left"/>
+      <w:pPr>
+        <w:ind w:left="5760" w:hanging="360"/>
+      </w:pPr>
+    </w:lvl>
+    <w:lvl w:ilvl="8" w:tplc="0416001B" w:tentative="1">
+      <w:start w:val="1"/>
+      <w:numFmt w:val="lowerRoman"/>
+      <w:lvlText w:val="%9."/>
+      <w:lvlJc w:val="right"/>
+      <w:pPr>
+        <w:ind w:left="6480" w:hanging="180"/>
+      </w:pPr>
+    </w:lvl>
+  </w:abstractNum>
+  <w:abstractNum w:abstractNumId="4" w15:restartNumberingAfterBreak="0">
+    <w:nsid w:val="6FF024F7"/>
+    <w:multiLevelType w:val="multilevel"/>
+    <w:tmpl w:val="6FC69864"/>
+    <w:lvl w:ilvl="0">
+      <w:start w:val="1"/>
+      <w:numFmt w:val="decimal"/>
+      <w:lvlText w:val="%1."/>
+      <w:lvlJc w:val="left"/>
+      <w:pPr>
+        <w:ind w:left="720" w:hanging="360"/>
+      </w:pPr>
+      <w:rPr>
+        <w:rFonts w:hint="default"/>
+      </w:rPr>
+    </w:lvl>
+    <w:lvl w:ilvl="1">
+      <w:start w:val="1"/>
+      <w:numFmt w:val="decimal"/>
+      <w:isLgl/>
+      <w:lvlText w:val="%1.%2"/>
+      <w:lvlJc w:val="left"/>
+      <w:pPr>
+        <w:ind w:left="1125" w:hanging="405"/>
+      </w:pPr>
+      <w:rPr>
+        <w:rFonts w:hint="default"/>
+      </w:rPr>
+    </w:lvl>
+    <w:lvl w:ilvl="2">
+      <w:start w:val="1"/>
+      <w:numFmt w:val="decimal"/>
+      <w:isLgl/>
+      <w:lvlText w:val="%1.%2.%3"/>
+      <w:lvlJc w:val="left"/>
+      <w:pPr>
+        <w:ind w:left="1800" w:hanging="720"/>
+      </w:pPr>
+      <w:rPr>
+        <w:rFonts w:hint="default"/>
+      </w:rPr>
+    </w:lvl>
+    <w:lvl w:ilvl="3">
+      <w:start w:val="1"/>
+      <w:numFmt w:val="decimal"/>
+      <w:isLgl/>
+      <w:lvlText w:val="%1.%2.%3.%4"/>
+      <w:lvlJc w:val="left"/>
+      <w:pPr>
+        <w:ind w:left="2520" w:hanging="1080"/>
+      </w:pPr>
+      <w:rPr>
+        <w:rFonts w:hint="default"/>
+      </w:rPr>
+    </w:lvl>
+    <w:lvl w:ilvl="4">
+      <w:start w:val="1"/>
+      <w:numFmt w:val="decimal"/>
+      <w:isLgl/>
+      <w:lvlText w:val="%1.%2.%3.%4.%5"/>
+      <w:lvlJc w:val="left"/>
+      <w:pPr>
+        <w:ind w:left="2880" w:hanging="1080"/>
+      </w:pPr>
+      <w:rPr>
+        <w:rFonts w:hint="default"/>
+      </w:rPr>
+    </w:lvl>
+    <w:lvl w:ilvl="5">
+      <w:start w:val="1"/>
+      <w:numFmt w:val="decimal"/>
+      <w:isLgl/>
+      <w:lvlText w:val="%1.%2.%3.%4.%5.%6"/>
+      <w:lvlJc w:val="left"/>
+      <w:pPr>
+        <w:ind w:left="3600" w:hanging="1440"/>
+      </w:pPr>
+      <w:rPr>
+        <w:rFonts w:hint="default"/>
+      </w:rPr>
+    </w:lvl>
+    <w:lvl w:ilvl="6">
+      <w:start w:val="1"/>
+      <w:numFmt w:val="decimal"/>
+      <w:isLgl/>
+      <w:lvlText w:val="%1.%2.%3.%4.%5.%6.%7"/>
+      <w:lvlJc w:val="left"/>
+      <w:pPr>
+        <w:ind w:left="3960" w:hanging="1440"/>
+      </w:pPr>
+      <w:rPr>
+        <w:rFonts w:hint="default"/>
+      </w:rPr>
+    </w:lvl>
+    <w:lvl w:ilvl="7">
+      <w:start w:val="1"/>
+      <w:numFmt w:val="decimal"/>
+      <w:isLgl/>
+      <w:lvlText w:val="%1.%2.%3.%4.%5.%6.%7.%8"/>
+      <w:lvlJc w:val="left"/>
+      <w:pPr>
+        <w:ind w:left="4680" w:hanging="1800"/>
+      </w:pPr>
+      <w:rPr>
+        <w:rFonts w:hint="default"/>
+      </w:rPr>
+    </w:lvl>
+    <w:lvl w:ilvl="8">
+      <w:start w:val="1"/>
+      <w:numFmt w:val="decimal"/>
+      <w:isLgl/>
+      <w:lvlText w:val="%1.%2.%3.%4.%5.%6.%7.%8.%9"/>
+      <w:lvlJc w:val="left"/>
+      <w:pPr>
+        <w:ind w:left="5040" w:hanging="1800"/>
+      </w:pPr>
+      <w:rPr>
+        <w:rFonts w:hint="default"/>
+      </w:rPr>
+    </w:lvl>
+  </w:abstractNum>
+  <w:abstractNum w:abstractNumId="5" w15:restartNumberingAfterBreak="0">
+    <w:nsid w:val="7EC1095F"/>
+    <w:multiLevelType w:val="hybridMultilevel"/>
+    <w:tmpl w:val="4F9C8A54"/>
+    <w:lvl w:ilvl="0" w:tplc="04160001">
+      <w:start w:val="1"/>
+      <w:numFmt w:val="bullet"/>
+      <w:lvlText w:val=""/>
+      <w:lvlJc w:val="left"/>
+      <w:pPr>
+        <w:ind w:left="1431" w:hanging="360"/>
+      </w:pPr>
+      <w:rPr>
+        <w:rFonts w:ascii="Symbol" w:hAnsi="Symbol" w:hint="default"/>
+      </w:rPr>
+    </w:lvl>
+    <w:lvl w:ilvl="1" w:tplc="04160003" w:tentative="1">
+      <w:start w:val="1"/>
+      <w:numFmt w:val="bullet"/>
+      <w:lvlText w:val="o"/>
+      <w:lvlJc w:val="left"/>
+      <w:pPr>
+        <w:ind w:left="2151" w:hanging="360"/>
+      </w:pPr>
+      <w:rPr>
+        <w:rFonts w:ascii="Courier New" w:hAnsi="Courier New" w:cs="Courier New" w:hint="default"/>
+      </w:rPr>
+    </w:lvl>
+    <w:lvl w:ilvl="2" w:tplc="04160005" w:tentative="1">
+      <w:start w:val="1"/>
+      <w:numFmt w:val="bullet"/>
+      <w:lvlText w:val=""/>
+      <w:lvlJc w:val="left"/>
+      <w:pPr>
+        <w:ind w:left="2871" w:hanging="360"/>
+      </w:pPr>
+      <w:rPr>
+        <w:rFonts w:ascii="Wingdings" w:hAnsi="Wingdings" w:hint="default"/>
+      </w:rPr>
+    </w:lvl>
+    <w:lvl w:ilvl="3" w:tplc="04160001" w:tentative="1">
+      <w:start w:val="1"/>
+      <w:numFmt w:val="bullet"/>
+      <w:lvlText w:val=""/>
+      <w:lvlJc w:val="left"/>
+      <w:pPr>
+        <w:ind w:left="3591" w:hanging="360"/>
+      </w:pPr>
+      <w:rPr>
+        <w:rFonts w:ascii="Symbol" w:hAnsi="Symbol" w:hint="default"/>
+      </w:rPr>
+    </w:lvl>
+    <w:lvl w:ilvl="4" w:tplc="04160003" w:tentative="1">
+      <w:start w:val="1"/>
+      <w:numFmt w:val="bullet"/>
+      <w:lvlText w:val="o"/>
+      <w:lvlJc w:val="left"/>
+      <w:pPr>
+        <w:ind w:left="4311" w:hanging="360"/>
+      </w:pPr>
+      <w:rPr>
+        <w:rFonts w:ascii="Courier New" w:hAnsi="Courier New" w:cs="Courier New" w:hint="default"/>
+      </w:rPr>
+    </w:lvl>
+    <w:lvl w:ilvl="5" w:tplc="04160005" w:tentative="1">
+      <w:start w:val="1"/>
+      <w:numFmt w:val="bullet"/>
+      <w:lvlText w:val=""/>
+      <w:lvlJc w:val="left"/>
+      <w:pPr>
+        <w:ind w:left="5031" w:hanging="360"/>
+      </w:pPr>
+      <w:rPr>
+        <w:rFonts w:ascii="Wingdings" w:hAnsi="Wingdings" w:hint="default"/>
+      </w:rPr>
+    </w:lvl>
+    <w:lvl w:ilvl="6" w:tplc="04160001" w:tentative="1">
+      <w:start w:val="1"/>
+      <w:numFmt w:val="bullet"/>
+      <w:lvlText w:val=""/>
+      <w:lvlJc w:val="left"/>
+      <w:pPr>
+        <w:ind w:left="5751" w:hanging="360"/>
+      </w:pPr>
+      <w:rPr>
+        <w:rFonts w:ascii="Symbol" w:hAnsi="Symbol" w:hint="default"/>
+      </w:rPr>
+    </w:lvl>
+    <w:lvl w:ilvl="7" w:tplc="04160003" w:tentative="1">
+      <w:start w:val="1"/>
+      <w:numFmt w:val="bullet"/>
+      <w:lvlText w:val="o"/>
+      <w:lvlJc w:val="left"/>
+      <w:pPr>
+        <w:ind w:left="6471" w:hanging="360"/>
+      </w:pPr>
+      <w:rPr>
+        <w:rFonts w:ascii="Courier New" w:hAnsi="Courier New" w:cs="Courier New" w:hint="default"/>
+      </w:rPr>
+    </w:lvl>
+    <w:lvl w:ilvl="8" w:tplc="04160005" w:tentative="1">
+      <w:start w:val="1"/>
+      <w:numFmt w:val="bullet"/>
+      <w:lvlText w:val=""/>
+      <w:lvlJc w:val="left"/>
+      <w:pPr>
+        <w:ind w:left="7191" w:hanging="360"/>
+      </w:pPr>
+      <w:rPr>
+        <w:rFonts w:ascii="Wingdings" w:hAnsi="Wingdings" w:hint="default"/>
+      </w:rPr>
+    </w:lvl>
+  </w:abstractNum>
+  <w:num w:numId="1">
+    <w:abstractNumId w:val="3"/>
+  </w:num>
+  <w:num w:numId="2">
+    <w:abstractNumId w:val="2"/>
+  </w:num>
+  <w:num w:numId="3">
+    <w:abstractNumId w:val="4"/>
+  </w:num>
+  <w:num w:numId="4">
+    <w:abstractNumId w:val="1"/>
+  </w:num>
+  <w:num w:numId="5">
+    <w:abstractNumId w:val="0"/>
+  </w:num>
+  <w:num w:numId="6">
+    <w:abstractNumId w:val="5"/>
+  </w:num>
+</w:numbering>
 </file>
 
 <file path=word/styles.xml><?xml version="1.0" encoding="utf-8"?>
@@ -1136,6 +3206,17 @@
       <w:szCs w:val="24"/>
     </w:rPr>
   </w:style>
+  <w:style w:type="paragraph" w:styleId="PargrafodaLista">
+    <w:name w:val="List Paragraph"/>
+    <w:basedOn w:val="Normal"/>
+    <w:uiPriority w:val="34"/>
+    <w:qFormat/>
+    <w:rsid w:val="00472009"/>
+    <w:pPr>
+      <w:ind w:left="720"/>
+      <w:contextualSpacing/>
+    </w:pPr>
+  </w:style>
 </w:styles>
 </file>
 

</xml_diff>

<commit_message>
Adicionado as tabelas de resultado no relatório.
</commit_message>
<xml_diff>
--- a/report/Relatório final de Resultados.docx
+++ b/report/Relatório final de Resultados.docx
@@ -1837,7 +1837,18 @@
           <w:sz w:val="24"/>
           <w:szCs w:val="24"/>
         </w:rPr>
-        <w:t>é apresentado uma amostra do resultado dos testes para cada caso e cada entrada de dados</w:t>
+        <w:t xml:space="preserve">é apresentado uma amostra do resultado dos testes para cada </w:t>
+      </w:r>
+      <w:bookmarkStart w:id="0" w:name="_GoBack"/>
+      <w:r>
+        <w:rPr>
+          <w:rFonts w:cs="Arial"/>
+          <w:b w:val="0"/>
+          <w:color w:val="000000" w:themeColor="text1"/>
+          <w:sz w:val="24"/>
+          <w:szCs w:val="24"/>
+        </w:rPr>
+        <w:t>caso e cada entrada de dados</w:t>
       </w:r>
       <w:r>
         <w:rPr>
@@ -1860,6 +1871,7 @@
         <w:t>conforme solicitada.</w:t>
       </w:r>
     </w:p>
+    <w:bookmarkEnd w:id="0"/>
     <w:p>
       <w:pPr>
         <w:spacing w:after="0" w:line="240" w:lineRule="auto"/>
@@ -1874,36 +1886,539 @@
         </w:rPr>
       </w:pPr>
     </w:p>
-    <w:p>
-      <w:pPr>
-        <w:pStyle w:val="PargrafodaLista"/>
-        <w:numPr>
-          <w:ilvl w:val="0"/>
-          <w:numId w:val="6"/>
-        </w:numPr>
-        <w:spacing w:after="0" w:line="240" w:lineRule="auto"/>
-        <w:jc w:val="left"/>
-        <w:rPr>
-          <w:rFonts w:cs="Arial"/>
-          <w:b w:val="0"/>
-          <w:color w:val="000000" w:themeColor="text1"/>
-          <w:sz w:val="24"/>
-          <w:szCs w:val="24"/>
-        </w:rPr>
-      </w:pPr>
-      <w:bookmarkStart w:id="0" w:name="_GoBack"/>
-      <w:r>
-        <w:rPr>
-          <w:rFonts w:cs="Arial"/>
-          <w:b w:val="0"/>
-          <w:color w:val="000000" w:themeColor="text1"/>
-          <w:sz w:val="24"/>
-          <w:szCs w:val="24"/>
-        </w:rPr>
-        <w:t xml:space="preserve">Entrada 1: </w:t>
-      </w:r>
-    </w:p>
-    <w:bookmarkEnd w:id="0"/>
+    <w:tbl>
+      <w:tblPr>
+        <w:tblStyle w:val="Tabelacomgrade"/>
+        <w:tblW w:w="8494" w:type="dxa"/>
+        <w:tblInd w:w="-5" w:type="dxa"/>
+        <w:tblLook w:val="04A0" w:firstRow="1" w:lastRow="0" w:firstColumn="1" w:lastColumn="0" w:noHBand="0" w:noVBand="1"/>
+      </w:tblPr>
+      <w:tblGrid>
+        <w:gridCol w:w="1087"/>
+        <w:gridCol w:w="1353"/>
+        <w:gridCol w:w="1433"/>
+        <w:gridCol w:w="1403"/>
+        <w:gridCol w:w="1831"/>
+        <w:gridCol w:w="1387"/>
+      </w:tblGrid>
+      <w:tr>
+        <w:tc>
+          <w:tcPr>
+            <w:tcW w:w="1087" w:type="dxa"/>
+          </w:tcPr>
+          <w:p>
+            <w:pPr>
+              <w:spacing w:after="0" w:line="240" w:lineRule="auto"/>
+              <w:ind w:left="33"/>
+              <w:jc w:val="center"/>
+              <w:rPr>
+                <w:rFonts w:cs="Arial"/>
+                <w:color w:val="000000" w:themeColor="text1"/>
+                <w:sz w:val="20"/>
+              </w:rPr>
+            </w:pPr>
+            <w:r>
+              <w:rPr>
+                <w:rFonts w:cs="Arial"/>
+                <w:color w:val="000000" w:themeColor="text1"/>
+                <w:sz w:val="20"/>
+              </w:rPr>
+              <w:t>Entrada</w:t>
+            </w:r>
+          </w:p>
+        </w:tc>
+        <w:tc>
+          <w:tcPr>
+            <w:tcW w:w="1353" w:type="dxa"/>
+          </w:tcPr>
+          <w:p>
+            <w:pPr>
+              <w:spacing w:after="0" w:line="240" w:lineRule="auto"/>
+              <w:jc w:val="center"/>
+              <w:rPr>
+                <w:rFonts w:cs="Arial"/>
+                <w:color w:val="000000" w:themeColor="text1"/>
+                <w:sz w:val="20"/>
+              </w:rPr>
+            </w:pPr>
+            <w:r>
+              <w:rPr>
+                <w:rFonts w:cs="Arial"/>
+                <w:color w:val="000000" w:themeColor="text1"/>
+                <w:sz w:val="20"/>
+              </w:rPr>
+              <w:t>Estrutura</w:t>
+            </w:r>
+          </w:p>
+        </w:tc>
+        <w:tc>
+          <w:tcPr>
+            <w:tcW w:w="1433" w:type="dxa"/>
+          </w:tcPr>
+          <w:p>
+            <w:pPr>
+              <w:spacing w:after="0" w:line="240" w:lineRule="auto"/>
+              <w:jc w:val="center"/>
+              <w:rPr>
+                <w:rFonts w:cs="Arial"/>
+                <w:color w:val="000000" w:themeColor="text1"/>
+                <w:sz w:val="20"/>
+              </w:rPr>
+            </w:pPr>
+            <w:r>
+              <w:rPr>
+                <w:rFonts w:cs="Arial"/>
+                <w:color w:val="000000" w:themeColor="text1"/>
+                <w:sz w:val="20"/>
+              </w:rPr>
+              <w:t>2 e 4 são adjacentes?</w:t>
+            </w:r>
+          </w:p>
+        </w:tc>
+        <w:tc>
+          <w:tcPr>
+            <w:tcW w:w="1403" w:type="dxa"/>
+          </w:tcPr>
+          <w:p>
+            <w:pPr>
+              <w:spacing w:after="0" w:line="240" w:lineRule="auto"/>
+              <w:jc w:val="center"/>
+              <w:rPr>
+                <w:rFonts w:cs="Arial"/>
+                <w:color w:val="000000" w:themeColor="text1"/>
+                <w:sz w:val="20"/>
+              </w:rPr>
+            </w:pPr>
+            <w:r>
+              <w:rPr>
+                <w:rFonts w:cs="Arial"/>
+                <w:color w:val="000000" w:themeColor="text1"/>
+                <w:sz w:val="20"/>
+              </w:rPr>
+              <w:t>2 e 3 são adjacentes?</w:t>
+            </w:r>
+          </w:p>
+        </w:tc>
+        <w:tc>
+          <w:tcPr>
+            <w:tcW w:w="1831" w:type="dxa"/>
+          </w:tcPr>
+          <w:p>
+            <w:pPr>
+              <w:spacing w:after="0" w:line="240" w:lineRule="auto"/>
+              <w:jc w:val="center"/>
+              <w:rPr>
+                <w:rFonts w:cs="Arial"/>
+                <w:color w:val="000000" w:themeColor="text1"/>
+                <w:sz w:val="20"/>
+              </w:rPr>
+            </w:pPr>
+            <w:r>
+              <w:rPr>
+                <w:rFonts w:cs="Arial"/>
+                <w:color w:val="000000" w:themeColor="text1"/>
+                <w:sz w:val="20"/>
+              </w:rPr>
+              <w:t>Conjunto de adjacências do vértice 5</w:t>
+            </w:r>
+          </w:p>
+        </w:tc>
+        <w:tc>
+          <w:tcPr>
+            <w:tcW w:w="1387" w:type="dxa"/>
+          </w:tcPr>
+          <w:p>
+            <w:pPr>
+              <w:spacing w:after="0" w:line="240" w:lineRule="auto"/>
+              <w:jc w:val="center"/>
+              <w:rPr>
+                <w:rFonts w:cs="Arial"/>
+                <w:color w:val="000000" w:themeColor="text1"/>
+                <w:sz w:val="20"/>
+              </w:rPr>
+            </w:pPr>
+            <w:r>
+              <w:rPr>
+                <w:rFonts w:cs="Arial"/>
+                <w:color w:val="000000" w:themeColor="text1"/>
+                <w:sz w:val="20"/>
+              </w:rPr>
+              <w:t>Grau do vértice 3</w:t>
+            </w:r>
+          </w:p>
+        </w:tc>
+      </w:tr>
+      <w:tr>
+        <w:tc>
+          <w:tcPr>
+            <w:tcW w:w="1087" w:type="dxa"/>
+          </w:tcPr>
+          <w:p>
+            <w:pPr>
+              <w:spacing w:after="0" w:line="240" w:lineRule="auto"/>
+              <w:jc w:val="center"/>
+              <w:rPr>
+                <w:rFonts w:cs="Arial"/>
+                <w:b w:val="0"/>
+                <w:color w:val="000000" w:themeColor="text1"/>
+                <w:sz w:val="20"/>
+              </w:rPr>
+            </w:pPr>
+            <w:r>
+              <w:rPr>
+                <w:rFonts w:cs="Arial"/>
+                <w:b w:val="0"/>
+                <w:color w:val="000000" w:themeColor="text1"/>
+                <w:sz w:val="20"/>
+              </w:rPr>
+              <w:t>1</w:t>
+            </w:r>
+          </w:p>
+        </w:tc>
+        <w:tc>
+          <w:tcPr>
+            <w:tcW w:w="1353" w:type="dxa"/>
+          </w:tcPr>
+          <w:p>
+            <w:pPr>
+              <w:spacing w:after="0" w:line="240" w:lineRule="auto"/>
+              <w:jc w:val="center"/>
+              <w:rPr>
+                <w:rFonts w:cs="Arial"/>
+                <w:b w:val="0"/>
+                <w:color w:val="000000" w:themeColor="text1"/>
+                <w:sz w:val="20"/>
+              </w:rPr>
+            </w:pPr>
+            <w:r>
+              <w:rPr>
+                <w:rFonts w:cs="Arial"/>
+                <w:b w:val="0"/>
+                <w:color w:val="000000" w:themeColor="text1"/>
+                <w:sz w:val="20"/>
+              </w:rPr>
+              <w:t>Matriz de Adjacência</w:t>
+            </w:r>
+          </w:p>
+        </w:tc>
+        <w:tc>
+          <w:tcPr>
+            <w:tcW w:w="1433" w:type="dxa"/>
+          </w:tcPr>
+          <w:p>
+            <w:pPr>
+              <w:spacing w:after="0" w:line="240" w:lineRule="auto"/>
+              <w:jc w:val="center"/>
+              <w:rPr>
+                <w:rFonts w:cs="Arial"/>
+                <w:b w:val="0"/>
+                <w:color w:val="000000" w:themeColor="text1"/>
+                <w:sz w:val="20"/>
+              </w:rPr>
+            </w:pPr>
+            <w:r>
+              <w:rPr>
+                <w:rFonts w:cs="Arial"/>
+                <w:b w:val="0"/>
+                <w:color w:val="000000" w:themeColor="text1"/>
+                <w:sz w:val="20"/>
+              </w:rPr>
+              <w:t>Não</w:t>
+            </w:r>
+          </w:p>
+        </w:tc>
+        <w:tc>
+          <w:tcPr>
+            <w:tcW w:w="1403" w:type="dxa"/>
+          </w:tcPr>
+          <w:p>
+            <w:pPr>
+              <w:spacing w:after="0" w:line="240" w:lineRule="auto"/>
+              <w:jc w:val="center"/>
+              <w:rPr>
+                <w:rFonts w:cs="Arial"/>
+                <w:b w:val="0"/>
+                <w:color w:val="000000" w:themeColor="text1"/>
+                <w:sz w:val="20"/>
+              </w:rPr>
+            </w:pPr>
+            <w:r>
+              <w:rPr>
+                <w:rFonts w:cs="Arial"/>
+                <w:b w:val="0"/>
+                <w:color w:val="000000" w:themeColor="text1"/>
+                <w:sz w:val="20"/>
+              </w:rPr>
+              <w:t>Sim</w:t>
+            </w:r>
+          </w:p>
+        </w:tc>
+        <w:tc>
+          <w:tcPr>
+            <w:tcW w:w="1831" w:type="dxa"/>
+          </w:tcPr>
+          <w:p>
+            <w:pPr>
+              <w:spacing w:after="0" w:line="240" w:lineRule="auto"/>
+              <w:jc w:val="center"/>
+              <w:rPr>
+                <w:rFonts w:cs="Arial"/>
+                <w:b w:val="0"/>
+                <w:color w:val="000000" w:themeColor="text1"/>
+                <w:sz w:val="20"/>
+              </w:rPr>
+            </w:pPr>
+            <w:r>
+              <w:rPr>
+                <w:rFonts w:cs="Arial"/>
+                <w:b w:val="0"/>
+                <w:color w:val="000000" w:themeColor="text1"/>
+                <w:sz w:val="20"/>
+              </w:rPr>
+              <w:t>S = {2, 4}</w:t>
+            </w:r>
+          </w:p>
+        </w:tc>
+        <w:tc>
+          <w:tcPr>
+            <w:tcW w:w="1387" w:type="dxa"/>
+          </w:tcPr>
+          <w:p>
+            <w:pPr>
+              <w:spacing w:after="0" w:line="240" w:lineRule="auto"/>
+              <w:jc w:val="center"/>
+              <w:rPr>
+                <w:rFonts w:cs="Arial"/>
+                <w:b w:val="0"/>
+                <w:color w:val="000000" w:themeColor="text1"/>
+                <w:sz w:val="20"/>
+              </w:rPr>
+            </w:pPr>
+            <w:r>
+              <w:rPr>
+                <w:rFonts w:cs="Arial"/>
+                <w:b w:val="0"/>
+                <w:color w:val="000000" w:themeColor="text1"/>
+                <w:sz w:val="20"/>
+              </w:rPr>
+              <w:t>Entrada: 1</w:t>
+            </w:r>
+          </w:p>
+          <w:p>
+            <w:pPr>
+              <w:spacing w:before="10" w:after="0" w:line="240" w:lineRule="auto"/>
+              <w:jc w:val="center"/>
+              <w:rPr>
+                <w:rFonts w:cs="Arial"/>
+                <w:b w:val="0"/>
+                <w:color w:val="000000" w:themeColor="text1"/>
+                <w:sz w:val="20"/>
+              </w:rPr>
+            </w:pPr>
+            <w:r>
+              <w:rPr>
+                <w:rFonts w:cs="Arial"/>
+                <w:b w:val="0"/>
+                <w:color w:val="000000" w:themeColor="text1"/>
+                <w:sz w:val="20"/>
+              </w:rPr>
+              <w:t>Saída: 1</w:t>
+            </w:r>
+          </w:p>
+        </w:tc>
+      </w:tr>
+      <w:tr>
+        <w:tc>
+          <w:tcPr>
+            <w:tcW w:w="1087" w:type="dxa"/>
+          </w:tcPr>
+          <w:p>
+            <w:pPr>
+              <w:spacing w:after="0" w:line="240" w:lineRule="auto"/>
+              <w:ind w:firstLine="33"/>
+              <w:jc w:val="center"/>
+              <w:rPr>
+                <w:rFonts w:cs="Arial"/>
+                <w:b w:val="0"/>
+                <w:color w:val="000000" w:themeColor="text1"/>
+                <w:sz w:val="22"/>
+                <w:szCs w:val="22"/>
+              </w:rPr>
+            </w:pPr>
+            <w:r>
+              <w:rPr>
+                <w:rFonts w:cs="Arial"/>
+                <w:b w:val="0"/>
+                <w:color w:val="000000" w:themeColor="text1"/>
+                <w:sz w:val="22"/>
+                <w:szCs w:val="22"/>
+              </w:rPr>
+              <w:t>1</w:t>
+            </w:r>
+          </w:p>
+        </w:tc>
+        <w:tc>
+          <w:tcPr>
+            <w:tcW w:w="1353" w:type="dxa"/>
+          </w:tcPr>
+          <w:p>
+            <w:pPr>
+              <w:spacing w:after="0" w:line="240" w:lineRule="auto"/>
+              <w:jc w:val="center"/>
+              <w:rPr>
+                <w:rFonts w:cs="Arial"/>
+                <w:b w:val="0"/>
+                <w:color w:val="000000" w:themeColor="text1"/>
+                <w:sz w:val="22"/>
+                <w:szCs w:val="22"/>
+              </w:rPr>
+            </w:pPr>
+            <w:r>
+              <w:rPr>
+                <w:rFonts w:cs="Arial"/>
+                <w:b w:val="0"/>
+                <w:color w:val="000000" w:themeColor="text1"/>
+                <w:sz w:val="22"/>
+                <w:szCs w:val="22"/>
+              </w:rPr>
+              <w:t>Matriz de Incidência</w:t>
+            </w:r>
+          </w:p>
+        </w:tc>
+        <w:tc>
+          <w:tcPr>
+            <w:tcW w:w="1433" w:type="dxa"/>
+          </w:tcPr>
+          <w:p>
+            <w:pPr>
+              <w:spacing w:after="0" w:line="240" w:lineRule="auto"/>
+              <w:jc w:val="center"/>
+              <w:rPr>
+                <w:rFonts w:cs="Arial"/>
+                <w:b w:val="0"/>
+                <w:color w:val="000000" w:themeColor="text1"/>
+                <w:sz w:val="22"/>
+                <w:szCs w:val="22"/>
+              </w:rPr>
+            </w:pPr>
+            <w:r>
+              <w:rPr>
+                <w:rFonts w:cs="Arial"/>
+                <w:b w:val="0"/>
+                <w:color w:val="000000" w:themeColor="text1"/>
+                <w:sz w:val="22"/>
+                <w:szCs w:val="22"/>
+              </w:rPr>
+              <w:t>Não</w:t>
+            </w:r>
+          </w:p>
+        </w:tc>
+        <w:tc>
+          <w:tcPr>
+            <w:tcW w:w="1403" w:type="dxa"/>
+          </w:tcPr>
+          <w:p>
+            <w:pPr>
+              <w:spacing w:after="0" w:line="240" w:lineRule="auto"/>
+              <w:jc w:val="center"/>
+              <w:rPr>
+                <w:rFonts w:cs="Arial"/>
+                <w:b w:val="0"/>
+                <w:color w:val="000000" w:themeColor="text1"/>
+                <w:sz w:val="22"/>
+                <w:szCs w:val="22"/>
+              </w:rPr>
+            </w:pPr>
+            <w:r>
+              <w:rPr>
+                <w:rFonts w:cs="Arial"/>
+                <w:b w:val="0"/>
+                <w:color w:val="000000" w:themeColor="text1"/>
+                <w:sz w:val="22"/>
+                <w:szCs w:val="22"/>
+              </w:rPr>
+              <w:t>Sim</w:t>
+            </w:r>
+          </w:p>
+        </w:tc>
+        <w:tc>
+          <w:tcPr>
+            <w:tcW w:w="1831" w:type="dxa"/>
+          </w:tcPr>
+          <w:p>
+            <w:pPr>
+              <w:spacing w:after="0" w:line="240" w:lineRule="auto"/>
+              <w:jc w:val="center"/>
+              <w:rPr>
+                <w:rFonts w:cs="Arial"/>
+                <w:b w:val="0"/>
+                <w:color w:val="000000" w:themeColor="text1"/>
+                <w:sz w:val="22"/>
+                <w:szCs w:val="22"/>
+              </w:rPr>
+            </w:pPr>
+            <w:r>
+              <w:rPr>
+                <w:rFonts w:cs="Arial"/>
+                <w:b w:val="0"/>
+                <w:color w:val="000000" w:themeColor="text1"/>
+                <w:sz w:val="22"/>
+                <w:szCs w:val="22"/>
+              </w:rPr>
+              <w:t>S = {2, 4}</w:t>
+            </w:r>
+          </w:p>
+        </w:tc>
+        <w:tc>
+          <w:tcPr>
+            <w:tcW w:w="1387" w:type="dxa"/>
+          </w:tcPr>
+          <w:p>
+            <w:pPr>
+              <w:spacing w:after="0" w:line="240" w:lineRule="auto"/>
+              <w:jc w:val="center"/>
+              <w:rPr>
+                <w:rFonts w:cs="Arial"/>
+                <w:b w:val="0"/>
+                <w:color w:val="000000" w:themeColor="text1"/>
+                <w:sz w:val="20"/>
+              </w:rPr>
+            </w:pPr>
+            <w:r>
+              <w:rPr>
+                <w:rFonts w:cs="Arial"/>
+                <w:b w:val="0"/>
+                <w:color w:val="000000" w:themeColor="text1"/>
+                <w:sz w:val="20"/>
+              </w:rPr>
+              <w:t>Entrada: 1</w:t>
+            </w:r>
+          </w:p>
+          <w:p>
+            <w:pPr>
+              <w:spacing w:before="10" w:after="0" w:line="240" w:lineRule="auto"/>
+              <w:jc w:val="center"/>
+              <w:rPr>
+                <w:rFonts w:cs="Arial"/>
+                <w:b w:val="0"/>
+                <w:color w:val="000000" w:themeColor="text1"/>
+                <w:sz w:val="22"/>
+                <w:szCs w:val="22"/>
+              </w:rPr>
+            </w:pPr>
+            <w:r>
+              <w:rPr>
+                <w:rFonts w:cs="Arial"/>
+                <w:b w:val="0"/>
+                <w:color w:val="000000" w:themeColor="text1"/>
+                <w:sz w:val="20"/>
+              </w:rPr>
+              <w:t>Saída: 1</w:t>
+            </w:r>
+          </w:p>
+        </w:tc>
+      </w:tr>
+    </w:tbl>
     <w:p>
       <w:pPr>
         <w:spacing w:after="0" w:line="240" w:lineRule="auto"/>
@@ -1917,21 +2432,548 @@
           <w:szCs w:val="24"/>
         </w:rPr>
       </w:pPr>
-      <w:r>
-        <w:rPr>
-          <w:rFonts w:cs="Arial"/>
-          <w:b w:val="0"/>
-          <w:color w:val="000000" w:themeColor="text1"/>
-          <w:sz w:val="24"/>
-          <w:szCs w:val="24"/>
-        </w:rPr>
-        <w:tab/>
-      </w:r>
-    </w:p>
-    <w:p>
-      <w:pPr>
-        <w:spacing w:after="0" w:line="240" w:lineRule="auto"/>
-        <w:ind w:firstLine="426"/>
+    </w:p>
+    <w:tbl>
+      <w:tblPr>
+        <w:tblStyle w:val="Tabelacomgrade"/>
+        <w:tblW w:w="7091" w:type="dxa"/>
+        <w:tblLook w:val="04A0" w:firstRow="1" w:lastRow="0" w:firstColumn="1" w:lastColumn="0" w:noHBand="0" w:noVBand="1"/>
+      </w:tblPr>
+      <w:tblGrid>
+        <w:gridCol w:w="1087"/>
+        <w:gridCol w:w="1353"/>
+        <w:gridCol w:w="1433"/>
+        <w:gridCol w:w="1934"/>
+        <w:gridCol w:w="1284"/>
+      </w:tblGrid>
+      <w:tr>
+        <w:tc>
+          <w:tcPr>
+            <w:tcW w:w="1087" w:type="dxa"/>
+          </w:tcPr>
+          <w:p>
+            <w:pPr>
+              <w:spacing w:after="0" w:line="240" w:lineRule="auto"/>
+              <w:jc w:val="center"/>
+              <w:rPr>
+                <w:rFonts w:cs="Arial"/>
+                <w:color w:val="000000" w:themeColor="text1"/>
+                <w:sz w:val="20"/>
+              </w:rPr>
+            </w:pPr>
+            <w:r>
+              <w:rPr>
+                <w:rFonts w:cs="Arial"/>
+                <w:color w:val="000000" w:themeColor="text1"/>
+                <w:sz w:val="20"/>
+              </w:rPr>
+              <w:t>Entrada</w:t>
+            </w:r>
+          </w:p>
+        </w:tc>
+        <w:tc>
+          <w:tcPr>
+            <w:tcW w:w="1353" w:type="dxa"/>
+          </w:tcPr>
+          <w:p>
+            <w:pPr>
+              <w:spacing w:after="0" w:line="240" w:lineRule="auto"/>
+              <w:jc w:val="center"/>
+              <w:rPr>
+                <w:rFonts w:cs="Arial"/>
+                <w:color w:val="000000" w:themeColor="text1"/>
+                <w:sz w:val="20"/>
+              </w:rPr>
+            </w:pPr>
+            <w:r>
+              <w:rPr>
+                <w:rFonts w:cs="Arial"/>
+                <w:color w:val="000000" w:themeColor="text1"/>
+                <w:sz w:val="20"/>
+              </w:rPr>
+              <w:t>Estrutura</w:t>
+            </w:r>
+          </w:p>
+        </w:tc>
+        <w:tc>
+          <w:tcPr>
+            <w:tcW w:w="1433" w:type="dxa"/>
+          </w:tcPr>
+          <w:p>
+            <w:pPr>
+              <w:spacing w:after="0" w:line="240" w:lineRule="auto"/>
+              <w:jc w:val="center"/>
+              <w:rPr>
+                <w:rFonts w:cs="Arial"/>
+                <w:color w:val="000000" w:themeColor="text1"/>
+                <w:sz w:val="20"/>
+              </w:rPr>
+            </w:pPr>
+            <w:r>
+              <w:rPr>
+                <w:rFonts w:cs="Arial"/>
+                <w:color w:val="000000" w:themeColor="text1"/>
+                <w:sz w:val="20"/>
+              </w:rPr>
+              <w:t xml:space="preserve">2 e </w:t>
+            </w:r>
+            <w:r>
+              <w:rPr>
+                <w:rFonts w:cs="Arial"/>
+                <w:color w:val="000000" w:themeColor="text1"/>
+                <w:sz w:val="20"/>
+              </w:rPr>
+              <w:t>8</w:t>
+            </w:r>
+            <w:r>
+              <w:rPr>
+                <w:rFonts w:cs="Arial"/>
+                <w:color w:val="000000" w:themeColor="text1"/>
+                <w:sz w:val="20"/>
+              </w:rPr>
+              <w:t xml:space="preserve"> são adjacentes?</w:t>
+            </w:r>
+          </w:p>
+        </w:tc>
+        <w:tc>
+          <w:tcPr>
+            <w:tcW w:w="1934" w:type="dxa"/>
+          </w:tcPr>
+          <w:p>
+            <w:pPr>
+              <w:spacing w:after="0" w:line="240" w:lineRule="auto"/>
+              <w:jc w:val="center"/>
+              <w:rPr>
+                <w:rFonts w:cs="Arial"/>
+                <w:color w:val="000000" w:themeColor="text1"/>
+                <w:sz w:val="20"/>
+              </w:rPr>
+            </w:pPr>
+            <w:r>
+              <w:rPr>
+                <w:rFonts w:cs="Arial"/>
+                <w:color w:val="000000" w:themeColor="text1"/>
+                <w:sz w:val="20"/>
+              </w:rPr>
+              <w:t xml:space="preserve">Conjunto de adjacências do vértice </w:t>
+            </w:r>
+            <w:r>
+              <w:rPr>
+                <w:rFonts w:cs="Arial"/>
+                <w:color w:val="000000" w:themeColor="text1"/>
+                <w:sz w:val="20"/>
+              </w:rPr>
+              <w:t>6</w:t>
+            </w:r>
+          </w:p>
+        </w:tc>
+        <w:tc>
+          <w:tcPr>
+            <w:tcW w:w="1284" w:type="dxa"/>
+          </w:tcPr>
+          <w:p>
+            <w:pPr>
+              <w:spacing w:after="0" w:line="240" w:lineRule="auto"/>
+              <w:jc w:val="center"/>
+              <w:rPr>
+                <w:rFonts w:cs="Arial"/>
+                <w:color w:val="000000" w:themeColor="text1"/>
+                <w:sz w:val="20"/>
+              </w:rPr>
+            </w:pPr>
+            <w:r>
+              <w:rPr>
+                <w:rFonts w:cs="Arial"/>
+                <w:color w:val="000000" w:themeColor="text1"/>
+                <w:sz w:val="20"/>
+              </w:rPr>
+              <w:t xml:space="preserve">Grau do vértice </w:t>
+            </w:r>
+            <w:r>
+              <w:rPr>
+                <w:rFonts w:cs="Arial"/>
+                <w:color w:val="000000" w:themeColor="text1"/>
+                <w:sz w:val="20"/>
+              </w:rPr>
+              <w:t>4</w:t>
+            </w:r>
+          </w:p>
+        </w:tc>
+      </w:tr>
+      <w:tr>
+        <w:tc>
+          <w:tcPr>
+            <w:tcW w:w="1087" w:type="dxa"/>
+          </w:tcPr>
+          <w:p>
+            <w:pPr>
+              <w:spacing w:after="0" w:line="240" w:lineRule="auto"/>
+              <w:jc w:val="center"/>
+              <w:rPr>
+                <w:rFonts w:cs="Arial"/>
+                <w:b w:val="0"/>
+                <w:color w:val="000000" w:themeColor="text1"/>
+                <w:sz w:val="20"/>
+              </w:rPr>
+            </w:pPr>
+            <w:r>
+              <w:rPr>
+                <w:rFonts w:cs="Arial"/>
+                <w:b w:val="0"/>
+                <w:color w:val="000000" w:themeColor="text1"/>
+                <w:sz w:val="20"/>
+              </w:rPr>
+              <w:t>2</w:t>
+            </w:r>
+          </w:p>
+        </w:tc>
+        <w:tc>
+          <w:tcPr>
+            <w:tcW w:w="1353" w:type="dxa"/>
+          </w:tcPr>
+          <w:p>
+            <w:pPr>
+              <w:spacing w:after="0" w:line="240" w:lineRule="auto"/>
+              <w:jc w:val="center"/>
+              <w:rPr>
+                <w:rFonts w:cs="Arial"/>
+                <w:b w:val="0"/>
+                <w:color w:val="000000" w:themeColor="text1"/>
+                <w:sz w:val="20"/>
+              </w:rPr>
+            </w:pPr>
+            <w:r>
+              <w:rPr>
+                <w:rFonts w:cs="Arial"/>
+                <w:b w:val="0"/>
+                <w:color w:val="000000" w:themeColor="text1"/>
+                <w:sz w:val="20"/>
+              </w:rPr>
+              <w:t>Matriz de Adjacência</w:t>
+            </w:r>
+          </w:p>
+        </w:tc>
+        <w:tc>
+          <w:tcPr>
+            <w:tcW w:w="1433" w:type="dxa"/>
+          </w:tcPr>
+          <w:p>
+            <w:pPr>
+              <w:spacing w:after="0" w:line="240" w:lineRule="auto"/>
+              <w:jc w:val="center"/>
+              <w:rPr>
+                <w:rFonts w:cs="Arial"/>
+                <w:b w:val="0"/>
+                <w:color w:val="000000" w:themeColor="text1"/>
+                <w:sz w:val="20"/>
+              </w:rPr>
+            </w:pPr>
+            <w:r>
+              <w:rPr>
+                <w:rFonts w:cs="Arial"/>
+                <w:b w:val="0"/>
+                <w:color w:val="000000" w:themeColor="text1"/>
+                <w:sz w:val="20"/>
+              </w:rPr>
+              <w:t>Não</w:t>
+            </w:r>
+          </w:p>
+        </w:tc>
+        <w:tc>
+          <w:tcPr>
+            <w:tcW w:w="1934" w:type="dxa"/>
+          </w:tcPr>
+          <w:p>
+            <w:pPr>
+              <w:spacing w:after="0" w:line="240" w:lineRule="auto"/>
+              <w:jc w:val="center"/>
+              <w:rPr>
+                <w:rFonts w:cs="Arial"/>
+                <w:b w:val="0"/>
+                <w:color w:val="000000" w:themeColor="text1"/>
+                <w:sz w:val="20"/>
+              </w:rPr>
+            </w:pPr>
+            <w:r>
+              <w:rPr>
+                <w:rFonts w:cs="Arial"/>
+                <w:b w:val="0"/>
+                <w:color w:val="000000" w:themeColor="text1"/>
+                <w:sz w:val="20"/>
+              </w:rPr>
+              <w:t xml:space="preserve">S = </w:t>
+            </w:r>
+            <w:r>
+              <w:rPr>
+                <w:rFonts w:cs="Arial"/>
+                <w:b w:val="0"/>
+                <w:color w:val="000000" w:themeColor="text1"/>
+                <w:sz w:val="20"/>
+              </w:rPr>
+              <w:t>{1, 3, 5, 7, 8, 9}</w:t>
+            </w:r>
+          </w:p>
+        </w:tc>
+        <w:tc>
+          <w:tcPr>
+            <w:tcW w:w="1284" w:type="dxa"/>
+          </w:tcPr>
+          <w:p>
+            <w:pPr>
+              <w:spacing w:after="0" w:line="240" w:lineRule="auto"/>
+              <w:jc w:val="center"/>
+              <w:rPr>
+                <w:rFonts w:cs="Arial"/>
+                <w:b w:val="0"/>
+                <w:color w:val="000000" w:themeColor="text1"/>
+                <w:sz w:val="20"/>
+              </w:rPr>
+            </w:pPr>
+            <w:r>
+              <w:rPr>
+                <w:rFonts w:cs="Arial"/>
+                <w:b w:val="0"/>
+                <w:color w:val="000000" w:themeColor="text1"/>
+                <w:sz w:val="20"/>
+              </w:rPr>
+              <w:t xml:space="preserve">Entrada: </w:t>
+            </w:r>
+            <w:r>
+              <w:rPr>
+                <w:rFonts w:cs="Arial"/>
+                <w:b w:val="0"/>
+                <w:color w:val="000000" w:themeColor="text1"/>
+                <w:sz w:val="20"/>
+              </w:rPr>
+              <w:t>2</w:t>
+            </w:r>
+          </w:p>
+          <w:p>
+            <w:pPr>
+              <w:spacing w:before="10" w:after="0" w:line="240" w:lineRule="auto"/>
+              <w:jc w:val="center"/>
+              <w:rPr>
+                <w:rFonts w:cs="Arial"/>
+                <w:b w:val="0"/>
+                <w:color w:val="000000" w:themeColor="text1"/>
+                <w:sz w:val="20"/>
+              </w:rPr>
+            </w:pPr>
+            <w:r>
+              <w:rPr>
+                <w:rFonts w:cs="Arial"/>
+                <w:b w:val="0"/>
+                <w:color w:val="000000" w:themeColor="text1"/>
+                <w:sz w:val="20"/>
+              </w:rPr>
+              <w:t xml:space="preserve">Saída: </w:t>
+            </w:r>
+            <w:r>
+              <w:rPr>
+                <w:rFonts w:cs="Arial"/>
+                <w:b w:val="0"/>
+                <w:color w:val="000000" w:themeColor="text1"/>
+                <w:sz w:val="20"/>
+              </w:rPr>
+              <w:t>3</w:t>
+            </w:r>
+          </w:p>
+        </w:tc>
+      </w:tr>
+      <w:tr>
+        <w:tc>
+          <w:tcPr>
+            <w:tcW w:w="1087" w:type="dxa"/>
+          </w:tcPr>
+          <w:p>
+            <w:pPr>
+              <w:spacing w:after="0" w:line="240" w:lineRule="auto"/>
+              <w:jc w:val="center"/>
+              <w:rPr>
+                <w:rFonts w:cs="Arial"/>
+                <w:b w:val="0"/>
+                <w:color w:val="000000" w:themeColor="text1"/>
+                <w:sz w:val="22"/>
+                <w:szCs w:val="22"/>
+              </w:rPr>
+            </w:pPr>
+            <w:r>
+              <w:rPr>
+                <w:rFonts w:cs="Arial"/>
+                <w:b w:val="0"/>
+                <w:color w:val="000000" w:themeColor="text1"/>
+                <w:sz w:val="22"/>
+                <w:szCs w:val="22"/>
+              </w:rPr>
+              <w:t>2</w:t>
+            </w:r>
+          </w:p>
+        </w:tc>
+        <w:tc>
+          <w:tcPr>
+            <w:tcW w:w="1353" w:type="dxa"/>
+          </w:tcPr>
+          <w:p>
+            <w:pPr>
+              <w:spacing w:after="0" w:line="240" w:lineRule="auto"/>
+              <w:jc w:val="center"/>
+              <w:rPr>
+                <w:rFonts w:cs="Arial"/>
+                <w:b w:val="0"/>
+                <w:color w:val="000000" w:themeColor="text1"/>
+                <w:sz w:val="22"/>
+                <w:szCs w:val="22"/>
+              </w:rPr>
+            </w:pPr>
+            <w:r>
+              <w:rPr>
+                <w:rFonts w:cs="Arial"/>
+                <w:b w:val="0"/>
+                <w:color w:val="000000" w:themeColor="text1"/>
+                <w:sz w:val="22"/>
+                <w:szCs w:val="22"/>
+              </w:rPr>
+              <w:t>Matriz de Incidência</w:t>
+            </w:r>
+          </w:p>
+        </w:tc>
+        <w:tc>
+          <w:tcPr>
+            <w:tcW w:w="1433" w:type="dxa"/>
+          </w:tcPr>
+          <w:p>
+            <w:pPr>
+              <w:spacing w:after="0" w:line="240" w:lineRule="auto"/>
+              <w:jc w:val="center"/>
+              <w:rPr>
+                <w:rFonts w:cs="Arial"/>
+                <w:b w:val="0"/>
+                <w:color w:val="000000" w:themeColor="text1"/>
+                <w:sz w:val="22"/>
+                <w:szCs w:val="22"/>
+              </w:rPr>
+            </w:pPr>
+            <w:r>
+              <w:rPr>
+                <w:rFonts w:cs="Arial"/>
+                <w:b w:val="0"/>
+                <w:color w:val="000000" w:themeColor="text1"/>
+                <w:sz w:val="22"/>
+                <w:szCs w:val="22"/>
+              </w:rPr>
+              <w:t>Não</w:t>
+            </w:r>
+          </w:p>
+        </w:tc>
+        <w:tc>
+          <w:tcPr>
+            <w:tcW w:w="1934" w:type="dxa"/>
+          </w:tcPr>
+          <w:p>
+            <w:pPr>
+              <w:spacing w:after="0" w:line="240" w:lineRule="auto"/>
+              <w:jc w:val="center"/>
+              <w:rPr>
+                <w:rFonts w:cs="Arial"/>
+                <w:b w:val="0"/>
+                <w:color w:val="000000" w:themeColor="text1"/>
+                <w:sz w:val="22"/>
+                <w:szCs w:val="22"/>
+              </w:rPr>
+            </w:pPr>
+            <w:r>
+              <w:rPr>
+                <w:rFonts w:cs="Arial"/>
+                <w:b w:val="0"/>
+                <w:color w:val="000000" w:themeColor="text1"/>
+                <w:sz w:val="20"/>
+              </w:rPr>
+              <w:t xml:space="preserve">S = </w:t>
+            </w:r>
+            <w:r>
+              <w:rPr>
+                <w:rFonts w:cs="Arial"/>
+                <w:b w:val="0"/>
+                <w:color w:val="000000" w:themeColor="text1"/>
+                <w:sz w:val="20"/>
+              </w:rPr>
+              <w:t>{1, 3, 5, 7, 8, 9}</w:t>
+            </w:r>
+          </w:p>
+        </w:tc>
+        <w:tc>
+          <w:tcPr>
+            <w:tcW w:w="1284" w:type="dxa"/>
+          </w:tcPr>
+          <w:p>
+            <w:pPr>
+              <w:spacing w:after="0" w:line="240" w:lineRule="auto"/>
+              <w:jc w:val="center"/>
+              <w:rPr>
+                <w:rFonts w:cs="Arial"/>
+                <w:b w:val="0"/>
+                <w:color w:val="000000" w:themeColor="text1"/>
+                <w:sz w:val="20"/>
+              </w:rPr>
+            </w:pPr>
+            <w:r>
+              <w:rPr>
+                <w:rFonts w:cs="Arial"/>
+                <w:b w:val="0"/>
+                <w:color w:val="000000" w:themeColor="text1"/>
+                <w:sz w:val="20"/>
+              </w:rPr>
+              <w:t xml:space="preserve">Entrada: </w:t>
+            </w:r>
+            <w:r>
+              <w:rPr>
+                <w:rFonts w:cs="Arial"/>
+                <w:b w:val="0"/>
+                <w:color w:val="000000" w:themeColor="text1"/>
+                <w:sz w:val="20"/>
+              </w:rPr>
+              <w:t>2</w:t>
+            </w:r>
+          </w:p>
+          <w:p>
+            <w:pPr>
+              <w:spacing w:before="10" w:after="0" w:line="240" w:lineRule="auto"/>
+              <w:jc w:val="center"/>
+              <w:rPr>
+                <w:rFonts w:cs="Arial"/>
+                <w:b w:val="0"/>
+                <w:color w:val="000000" w:themeColor="text1"/>
+                <w:sz w:val="22"/>
+                <w:szCs w:val="22"/>
+              </w:rPr>
+            </w:pPr>
+            <w:r>
+              <w:rPr>
+                <w:rFonts w:cs="Arial"/>
+                <w:b w:val="0"/>
+                <w:color w:val="000000" w:themeColor="text1"/>
+                <w:sz w:val="20"/>
+              </w:rPr>
+              <w:t xml:space="preserve">Saída: </w:t>
+            </w:r>
+            <w:r>
+              <w:rPr>
+                <w:rFonts w:cs="Arial"/>
+                <w:b w:val="0"/>
+                <w:color w:val="000000" w:themeColor="text1"/>
+                <w:sz w:val="20"/>
+              </w:rPr>
+              <w:t>3</w:t>
+            </w:r>
+          </w:p>
+        </w:tc>
+      </w:tr>
+    </w:tbl>
+    <w:p>
+      <w:pPr>
+        <w:pStyle w:val="PargrafodaLista"/>
+        <w:spacing w:after="0" w:line="240" w:lineRule="auto"/>
+        <w:ind w:left="1434"/>
         <w:jc w:val="left"/>
         <w:rPr>
           <w:rFonts w:cs="Arial"/>
@@ -1942,6 +2984,189 @@
         </w:rPr>
       </w:pPr>
     </w:p>
+    <w:tbl>
+      <w:tblPr>
+        <w:tblStyle w:val="Tabelacomgrade"/>
+        <w:tblW w:w="6374" w:type="dxa"/>
+        <w:tblLook w:val="04A0" w:firstRow="1" w:lastRow="0" w:firstColumn="1" w:lastColumn="0" w:noHBand="0" w:noVBand="1"/>
+      </w:tblPr>
+      <w:tblGrid>
+        <w:gridCol w:w="1087"/>
+        <w:gridCol w:w="1353"/>
+        <w:gridCol w:w="3934"/>
+      </w:tblGrid>
+      <w:tr>
+        <w:tc>
+          <w:tcPr>
+            <w:tcW w:w="1087" w:type="dxa"/>
+          </w:tcPr>
+          <w:p>
+            <w:pPr>
+              <w:spacing w:after="0" w:line="240" w:lineRule="auto"/>
+              <w:jc w:val="center"/>
+              <w:rPr>
+                <w:rFonts w:cs="Arial"/>
+                <w:color w:val="000000" w:themeColor="text1"/>
+                <w:sz w:val="20"/>
+              </w:rPr>
+            </w:pPr>
+            <w:r>
+              <w:rPr>
+                <w:rFonts w:cs="Arial"/>
+                <w:color w:val="000000" w:themeColor="text1"/>
+                <w:sz w:val="20"/>
+              </w:rPr>
+              <w:t>Entrada</w:t>
+            </w:r>
+          </w:p>
+        </w:tc>
+        <w:tc>
+          <w:tcPr>
+            <w:tcW w:w="1353" w:type="dxa"/>
+          </w:tcPr>
+          <w:p>
+            <w:pPr>
+              <w:spacing w:after="0" w:line="240" w:lineRule="auto"/>
+              <w:jc w:val="center"/>
+              <w:rPr>
+                <w:rFonts w:cs="Arial"/>
+                <w:color w:val="000000" w:themeColor="text1"/>
+                <w:sz w:val="20"/>
+              </w:rPr>
+            </w:pPr>
+            <w:r>
+              <w:rPr>
+                <w:rFonts w:cs="Arial"/>
+                <w:color w:val="000000" w:themeColor="text1"/>
+                <w:sz w:val="20"/>
+              </w:rPr>
+              <w:t>Estrutura</w:t>
+            </w:r>
+          </w:p>
+        </w:tc>
+        <w:tc>
+          <w:tcPr>
+            <w:tcW w:w="3934" w:type="dxa"/>
+          </w:tcPr>
+          <w:p>
+            <w:pPr>
+              <w:spacing w:after="0" w:line="240" w:lineRule="auto"/>
+              <w:jc w:val="center"/>
+              <w:rPr>
+                <w:rFonts w:cs="Arial"/>
+                <w:color w:val="000000" w:themeColor="text1"/>
+                <w:sz w:val="20"/>
+              </w:rPr>
+            </w:pPr>
+            <w:r>
+              <w:rPr>
+                <w:rFonts w:cs="Arial"/>
+                <w:color w:val="000000" w:themeColor="text1"/>
+                <w:sz w:val="20"/>
+              </w:rPr>
+              <w:t xml:space="preserve">Conjunto de adjacências </w:t>
+            </w:r>
+            <w:r>
+              <w:rPr>
+                <w:rFonts w:cs="Arial"/>
+                <w:color w:val="000000" w:themeColor="text1"/>
+                <w:sz w:val="20"/>
+              </w:rPr>
+              <w:t>simultâneas aos vértices 35 e 40</w:t>
+            </w:r>
+          </w:p>
+        </w:tc>
+      </w:tr>
+      <w:tr>
+        <w:tc>
+          <w:tcPr>
+            <w:tcW w:w="1087" w:type="dxa"/>
+          </w:tcPr>
+          <w:p>
+            <w:pPr>
+              <w:spacing w:after="0" w:line="240" w:lineRule="auto"/>
+              <w:jc w:val="center"/>
+              <w:rPr>
+                <w:rFonts w:cs="Arial"/>
+                <w:b w:val="0"/>
+                <w:color w:val="000000" w:themeColor="text1"/>
+                <w:sz w:val="20"/>
+              </w:rPr>
+            </w:pPr>
+            <w:r>
+              <w:rPr>
+                <w:rFonts w:cs="Arial"/>
+                <w:b w:val="0"/>
+                <w:color w:val="000000" w:themeColor="text1"/>
+                <w:sz w:val="20"/>
+              </w:rPr>
+              <w:t>3</w:t>
+            </w:r>
+          </w:p>
+        </w:tc>
+        <w:tc>
+          <w:tcPr>
+            <w:tcW w:w="1353" w:type="dxa"/>
+          </w:tcPr>
+          <w:p>
+            <w:pPr>
+              <w:spacing w:after="0" w:line="240" w:lineRule="auto"/>
+              <w:jc w:val="center"/>
+              <w:rPr>
+                <w:rFonts w:cs="Arial"/>
+                <w:b w:val="0"/>
+                <w:color w:val="000000" w:themeColor="text1"/>
+                <w:sz w:val="20"/>
+              </w:rPr>
+            </w:pPr>
+            <w:r>
+              <w:rPr>
+                <w:rFonts w:cs="Arial"/>
+                <w:b w:val="0"/>
+                <w:color w:val="000000" w:themeColor="text1"/>
+                <w:sz w:val="20"/>
+              </w:rPr>
+              <w:t>Matriz de Adjacência</w:t>
+            </w:r>
+          </w:p>
+        </w:tc>
+        <w:tc>
+          <w:tcPr>
+            <w:tcW w:w="3934" w:type="dxa"/>
+          </w:tcPr>
+          <w:p>
+            <w:pPr>
+              <w:spacing w:after="0" w:line="240" w:lineRule="auto"/>
+              <w:jc w:val="center"/>
+              <w:rPr>
+                <w:rFonts w:cs="Arial"/>
+                <w:b w:val="0"/>
+                <w:color w:val="000000" w:themeColor="text1"/>
+                <w:sz w:val="20"/>
+              </w:rPr>
+            </w:pPr>
+            <w:r>
+              <w:rPr>
+                <w:rFonts w:cs="Arial"/>
+                <w:b w:val="0"/>
+                <w:color w:val="000000" w:themeColor="text1"/>
+                <w:sz w:val="20"/>
+              </w:rPr>
+              <w:t xml:space="preserve">S = </w:t>
+            </w:r>
+            <w:r>
+              <w:rPr>
+                <w:rFonts w:cs="Arial"/>
+                <w:b w:val="0"/>
+                <w:color w:val="000000" w:themeColor="text1"/>
+                <w:sz w:val="20"/>
+              </w:rPr>
+              <w:t>{1, 14, 36, 36, 37, 42, 42, 45, 45, 48}</w:t>
+            </w:r>
+          </w:p>
+        </w:tc>
+      </w:tr>
+    </w:tbl>
     <w:p>
       <w:pPr>
         <w:pStyle w:val="PargrafodaLista"/>
@@ -3217,6 +4442,25 @@
       <w:contextualSpacing/>
     </w:pPr>
   </w:style>
+  <w:style w:type="table" w:styleId="Tabelacomgrade">
+    <w:name w:val="Table Grid"/>
+    <w:basedOn w:val="Tabelanormal"/>
+    <w:uiPriority w:val="39"/>
+    <w:rsid w:val="00AF726D"/>
+    <w:pPr>
+      <w:spacing w:after="0" w:line="240" w:lineRule="auto"/>
+    </w:pPr>
+    <w:tblPr>
+      <w:tblBorders>
+        <w:top w:val="single" w:sz="4" w:space="0" w:color="auto"/>
+        <w:left w:val="single" w:sz="4" w:space="0" w:color="auto"/>
+        <w:bottom w:val="single" w:sz="4" w:space="0" w:color="auto"/>
+        <w:right w:val="single" w:sz="4" w:space="0" w:color="auto"/>
+        <w:insideH w:val="single" w:sz="4" w:space="0" w:color="auto"/>
+        <w:insideV w:val="single" w:sz="4" w:space="0" w:color="auto"/>
+      </w:tblBorders>
+    </w:tblPr>
+  </w:style>
 </w:styles>
 </file>
 

</xml_diff>

<commit_message>
Correções gramaticais no relatório.
</commit_message>
<xml_diff>
--- a/report/Relatório final de Resultados.docx
+++ b/report/Relatório final de Resultados.docx
@@ -18,7 +18,7 @@
           <w:szCs w:val="16"/>
         </w:rPr>
         <w:drawing>
-          <wp:inline distT="0" distB="0" distL="0" distR="0">
+          <wp:inline distT="0" distB="0" distL="0" distR="0" wp14:anchorId="6886E2BF" wp14:editId="19B5A2D0">
             <wp:extent cx="681487" cy="681487"/>
             <wp:effectExtent l="0" t="0" r="4445" b="4445"/>
             <wp:docPr id="1" name="Imagem 1"/>
@@ -1057,7 +1057,27 @@
           <w:sz w:val="24"/>
           <w:szCs w:val="24"/>
         </w:rPr>
-        <w:t>Verificar se dois nós (escolhidos pelo usuário) são adjacentes;</w:t>
+        <w:t>Verifica</w:t>
+      </w:r>
+      <w:r>
+        <w:rPr>
+          <w:rFonts w:cs="Arial"/>
+          <w:b w:val="0"/>
+          <w:color w:val="000000" w:themeColor="text1"/>
+          <w:sz w:val="24"/>
+          <w:szCs w:val="24"/>
+        </w:rPr>
+        <w:t>ção</w:t>
+      </w:r>
+      <w:r>
+        <w:rPr>
+          <w:rFonts w:cs="Arial"/>
+          <w:b w:val="0"/>
+          <w:color w:val="000000" w:themeColor="text1"/>
+          <w:sz w:val="24"/>
+          <w:szCs w:val="24"/>
+        </w:rPr>
+        <w:t xml:space="preserve"> se dois nós (escolhidos pelo usuário) são adjacentes;</w:t>
       </w:r>
     </w:p>
     <w:p>
@@ -1085,7 +1105,27 @@
           <w:sz w:val="24"/>
           <w:szCs w:val="24"/>
         </w:rPr>
-        <w:t>Listar vértices adjacentes a um vértice (escolhido pelo usuário);</w:t>
+        <w:t>Lista</w:t>
+      </w:r>
+      <w:r>
+        <w:rPr>
+          <w:rFonts w:cs="Arial"/>
+          <w:b w:val="0"/>
+          <w:color w:val="000000" w:themeColor="text1"/>
+          <w:sz w:val="24"/>
+          <w:szCs w:val="24"/>
+        </w:rPr>
+        <w:t>gem de</w:t>
+      </w:r>
+      <w:r>
+        <w:rPr>
+          <w:rFonts w:cs="Arial"/>
+          <w:b w:val="0"/>
+          <w:color w:val="000000" w:themeColor="text1"/>
+          <w:sz w:val="24"/>
+          <w:szCs w:val="24"/>
+        </w:rPr>
+        <w:t xml:space="preserve"> vértices adjacentes a um vértice (escolhido pelo usuário);</w:t>
       </w:r>
     </w:p>
     <w:p>
@@ -1113,7 +1153,49 @@
           <w:sz w:val="24"/>
           <w:szCs w:val="24"/>
         </w:rPr>
-        <w:t>Listar os vértices de maior e menor grau;</w:t>
+        <w:t>Lista</w:t>
+      </w:r>
+      <w:r>
+        <w:rPr>
+          <w:rFonts w:cs="Arial"/>
+          <w:b w:val="0"/>
+          <w:color w:val="000000" w:themeColor="text1"/>
+          <w:sz w:val="24"/>
+          <w:szCs w:val="24"/>
+        </w:rPr>
+        <w:t>gem</w:t>
+      </w:r>
+      <w:r>
+        <w:rPr>
+          <w:rFonts w:cs="Arial"/>
+          <w:b w:val="0"/>
+          <w:color w:val="000000" w:themeColor="text1"/>
+          <w:sz w:val="24"/>
+          <w:szCs w:val="24"/>
+        </w:rPr>
+        <w:t xml:space="preserve"> </w:t>
+      </w:r>
+      <w:r>
+        <w:rPr>
+          <w:rFonts w:cs="Arial"/>
+          <w:b w:val="0"/>
+          <w:color w:val="000000" w:themeColor="text1"/>
+          <w:sz w:val="24"/>
+          <w:szCs w:val="24"/>
+        </w:rPr>
+        <w:t>de</w:t>
+      </w:r>
+      <w:bookmarkStart w:id="0" w:name="_GoBack"/>
+      <w:bookmarkEnd w:id="0"/>
+      <w:r>
+        <w:rPr>
+          <w:rFonts w:cs="Arial"/>
+          <w:b w:val="0"/>
+          <w:color w:val="000000" w:themeColor="text1"/>
+          <w:sz w:val="24"/>
+          <w:szCs w:val="24"/>
+        </w:rPr>
+        <w:t xml:space="preserve"> vértices de maior e menor grau;</w:t>
       </w:r>
     </w:p>
     <w:p>
@@ -1657,7 +1739,7 @@
           <w:sz w:val="24"/>
           <w:szCs w:val="24"/>
         </w:rPr>
-        <w:t xml:space="preserve"> módulo contém todas as classes responsáveis por gerar uma das estruturas de dados do Grafo, seja a Matriz de Adjacência, Matriz de Incidência ou a Lista de </w:t>
+        <w:t xml:space="preserve"> módulo contém todas as classes responsáveis por gerar uma das estruturas de dados do Grafo, </w:t>
       </w:r>
       <w:r>
         <w:rPr>
@@ -1668,7 +1750,7 @@
           <w:szCs w:val="24"/>
         </w:rPr>
         <w:lastRenderedPageBreak/>
-        <w:t>Adjacência</w:t>
+        <w:t>seja a Matriz de Adjacência, Matriz de Incidência ou a Lista de Adjacência</w:t>
       </w:r>
       <w:r>
         <w:rPr>
@@ -1837,18 +1919,7 @@
           <w:sz w:val="24"/>
           <w:szCs w:val="24"/>
         </w:rPr>
-        <w:t xml:space="preserve">é apresentado uma amostra do resultado dos testes para cada </w:t>
-      </w:r>
-      <w:bookmarkStart w:id="0" w:name="_GoBack"/>
-      <w:r>
-        <w:rPr>
-          <w:rFonts w:cs="Arial"/>
-          <w:b w:val="0"/>
-          <w:color w:val="000000" w:themeColor="text1"/>
-          <w:sz w:val="24"/>
-          <w:szCs w:val="24"/>
-        </w:rPr>
-        <w:t>caso e cada entrada de dados</w:t>
+        <w:t>é apresentado uma amostra do resultado dos testes para cada caso e cada entrada de dados</w:t>
       </w:r>
       <w:r>
         <w:rPr>
@@ -1871,7 +1942,6 @@
         <w:t>conforme solicitada.</w:t>
       </w:r>
     </w:p>
-    <w:bookmarkEnd w:id="0"/>
     <w:p>
       <w:pPr>
         <w:spacing w:after="0" w:line="240" w:lineRule="auto"/>

</xml_diff>